<commit_message>
initial feature exploration and elimiation is underway on both jager and our features
</commit_message>
<xml_diff>
--- a/docs/backup/Queries and Doubts.docx
+++ b/docs/backup/Queries and Doubts.docx
@@ -31,7 +31,7 @@
       <w:pPr>
         <w:numPr>
           <w:ilvl w:val="0"/>
-          <w:numId w:val="3"/>
+          <w:numId w:val="5"/>
         </w:numPr>
         <w:spacing w:after="220" w:before="220" w:lineRule="auto"/>
         <w:ind w:left="720" w:hanging="360"/>
@@ -62,53 +62,6 @@
           <w:rtl w:val="0"/>
         </w:rPr>
         <w:t xml:space="preserve">Ans: dummy data</w:t>
-      </w:r>
-    </w:p>
-    <w:p>
-      <w:pPr>
-        <w:numPr>
-          <w:ilvl w:val="0"/>
-          <w:numId w:val="2"/>
-        </w:numPr>
-        <w:spacing w:after="220" w:before="220" w:lineRule="auto"/>
-        <w:ind w:left="720" w:hanging="360"/>
-      </w:pPr>
-      <w:r>
-        <w:rPr>
-          <w:sz w:val="21"/>
-          <w:szCs w:val="21"/>
-          <w:rtl w:val="0"/>
-        </w:rPr>
-        <w:t xml:space="preserve">can we use news data or other data other than book and trade data?</w:t>
-      </w:r>
-    </w:p>
-    <w:p>
-      <w:pPr>
-        <w:shd w:fill="ffffff" w:val="clear"/>
-        <w:spacing w:after="320" w:before="220" w:lineRule="auto"/>
-        <w:ind w:left="420" w:right="420" w:firstLine="0"/>
-        <w:rPr>
-          <w:i w:val="1"/>
-          <w:sz w:val="21"/>
-          <w:szCs w:val="21"/>
-        </w:rPr>
-      </w:pPr>
-      <w:r>
-        <w:rPr>
-          <w:sz w:val="21"/>
-          <w:szCs w:val="21"/>
-          <w:rtl w:val="0"/>
-        </w:rPr>
-        <w:t xml:space="preserve">Ans: No because we do not know the exact time! time_id is </w:t>
-      </w:r>
-      <w:r>
-        <w:rPr>
-          <w:i w:val="1"/>
-          <w:sz w:val="21"/>
-          <w:szCs w:val="21"/>
-          <w:rtl w:val="0"/>
-        </w:rPr>
-        <w:t xml:space="preserve">shuffled</w:t>
       </w:r>
     </w:p>
     <w:p>
@@ -117,7 +70,7 @@
           <w:ilvl w:val="0"/>
           <w:numId w:val="4"/>
         </w:numPr>
-        <w:spacing w:after="100" w:before="220" w:lineRule="auto"/>
+        <w:spacing w:after="220" w:before="220" w:lineRule="auto"/>
         <w:ind w:left="720" w:hanging="360"/>
       </w:pPr>
       <w:r>
@@ -126,35 +79,82 @@
           <w:szCs w:val="21"/>
           <w:rtl w:val="0"/>
         </w:rPr>
-        <w:t xml:space="preserve">why do some stocks miss data or their analysis in graphs is not showing?</w:t>
-      </w:r>
-    </w:p>
-    <w:p>
-      <w:pPr>
-        <w:spacing w:after="100" w:before="220" w:lineRule="auto"/>
-        <w:ind w:left="0" w:firstLine="720"/>
-        <w:rPr>
-          <w:sz w:val="21"/>
-          <w:szCs w:val="21"/>
-        </w:rPr>
-      </w:pPr>
-      <w:r>
-        <w:rPr>
-          <w:sz w:val="21"/>
-          <w:szCs w:val="21"/>
-          <w:rtl w:val="0"/>
-        </w:rPr>
-        <w:t xml:space="preserve">Ans: Those stocks have missing data.</w:t>
+        <w:t xml:space="preserve">can we use news data or other data other than book and trade data?</w:t>
+      </w:r>
+    </w:p>
+    <w:p>
+      <w:pPr>
+        <w:shd w:fill="ffffff" w:val="clear"/>
+        <w:spacing w:after="320" w:before="220" w:lineRule="auto"/>
+        <w:ind w:left="420" w:right="420" w:firstLine="0"/>
+        <w:rPr>
+          <w:i w:val="1"/>
+          <w:sz w:val="21"/>
+          <w:szCs w:val="21"/>
+        </w:rPr>
+      </w:pPr>
+      <w:r>
+        <w:rPr>
+          <w:sz w:val="21"/>
+          <w:szCs w:val="21"/>
+          <w:rtl w:val="0"/>
+        </w:rPr>
+        <w:t xml:space="preserve">Ans: No because we do not know the exact time! time_id is </w:t>
+      </w:r>
+      <w:r>
+        <w:rPr>
+          <w:i w:val="1"/>
+          <w:sz w:val="21"/>
+          <w:szCs w:val="21"/>
+          <w:rtl w:val="0"/>
+        </w:rPr>
+        <w:t xml:space="preserve">shuffled</w:t>
       </w:r>
     </w:p>
     <w:p>
       <w:pPr>
         <w:numPr>
           <w:ilvl w:val="0"/>
-          <w:numId w:val="4"/>
+          <w:numId w:val="8"/>
         </w:numPr>
         <w:spacing w:after="100" w:before="220" w:lineRule="auto"/>
         <w:ind w:left="720" w:hanging="360"/>
+      </w:pPr>
+      <w:r>
+        <w:rPr>
+          <w:sz w:val="21"/>
+          <w:szCs w:val="21"/>
+          <w:rtl w:val="0"/>
+        </w:rPr>
+        <w:t xml:space="preserve">why do some stocks miss data or their analysis in graphs is not showing?</w:t>
+      </w:r>
+    </w:p>
+    <w:p>
+      <w:pPr>
+        <w:spacing w:after="100" w:before="220" w:lineRule="auto"/>
+        <w:ind w:left="0" w:firstLine="720"/>
+        <w:rPr>
+          <w:sz w:val="21"/>
+          <w:szCs w:val="21"/>
+        </w:rPr>
+      </w:pPr>
+      <w:r>
+        <w:rPr>
+          <w:sz w:val="21"/>
+          <w:szCs w:val="21"/>
+          <w:rtl w:val="0"/>
+        </w:rPr>
+        <w:t xml:space="preserve">Ans: Those stocks have missing data.</w:t>
+      </w:r>
+    </w:p>
+    <w:p>
+      <w:pPr>
+        <w:numPr>
+          <w:ilvl w:val="0"/>
+          <w:numId w:val="8"/>
+        </w:numPr>
+        <w:spacing w:after="100" w:before="220" w:lineRule="auto"/>
+        <w:ind w:left="720" w:hanging="360"/>
         <w:rPr>
           <w:sz w:val="21"/>
           <w:szCs w:val="21"/>
@@ -207,7 +207,7 @@
       <w:pPr>
         <w:numPr>
           <w:ilvl w:val="0"/>
-          <w:numId w:val="4"/>
+          <w:numId w:val="8"/>
         </w:numPr>
         <w:spacing w:after="0" w:afterAutospacing="0" w:before="220" w:lineRule="auto"/>
         <w:ind w:left="720" w:hanging="360"/>
@@ -231,7 +231,7 @@
       <w:pPr>
         <w:numPr>
           <w:ilvl w:val="1"/>
-          <w:numId w:val="4"/>
+          <w:numId w:val="8"/>
         </w:numPr>
         <w:spacing w:after="100" w:before="0" w:beforeAutospacing="0" w:lineRule="auto"/>
         <w:ind w:left="1440" w:hanging="360"/>
@@ -348,7 +348,7 @@
       <w:pPr>
         <w:numPr>
           <w:ilvl w:val="0"/>
-          <w:numId w:val="1"/>
+          <w:numId w:val="3"/>
         </w:numPr>
         <w:spacing w:after="100" w:before="220" w:lineRule="auto"/>
         <w:ind w:left="1440" w:hanging="360"/>
@@ -795,12 +795,12 @@
           <wp:inline distB="114300" distT="114300" distL="114300" distR="114300">
             <wp:extent cx="5731200" cy="3683000"/>
             <wp:effectExtent b="0" l="0" r="0" t="0"/>
-            <wp:docPr id="2" name="image10.png"/>
+            <wp:docPr id="2" name="image9.png"/>
             <a:graphic>
               <a:graphicData uri="http://schemas.openxmlformats.org/drawingml/2006/picture">
                 <pic:pic>
                   <pic:nvPicPr>
-                    <pic:cNvPr id="0" name="image10.png"/>
+                    <pic:cNvPr id="0" name="image9.png"/>
                     <pic:cNvPicPr preferRelativeResize="0"/>
                   </pic:nvPicPr>
                   <pic:blipFill>
@@ -910,12 +910,12 @@
           <wp:inline distB="114300" distT="114300" distL="114300" distR="114300">
             <wp:extent cx="2528888" cy="1069914"/>
             <wp:effectExtent b="0" l="0" r="0" t="0"/>
-            <wp:docPr id="8" name="image2.png"/>
+            <wp:docPr id="8" name="image6.png"/>
             <a:graphic>
               <a:graphicData uri="http://schemas.openxmlformats.org/drawingml/2006/picture">
                 <pic:pic>
                   <pic:nvPicPr>
-                    <pic:cNvPr id="0" name="image2.png"/>
+                    <pic:cNvPr id="0" name="image6.png"/>
                     <pic:cNvPicPr preferRelativeResize="0"/>
                   </pic:nvPicPr>
                   <pic:blipFill>
@@ -984,12 +984,12 @@
           <wp:inline distB="114300" distT="114300" distL="114300" distR="114300">
             <wp:extent cx="2119851" cy="880673"/>
             <wp:effectExtent b="0" l="0" r="0" t="0"/>
-            <wp:docPr id="5" name="image6.png"/>
+            <wp:docPr id="5" name="image2.png"/>
             <a:graphic>
               <a:graphicData uri="http://schemas.openxmlformats.org/drawingml/2006/picture">
                 <pic:pic>
                   <pic:nvPicPr>
-                    <pic:cNvPr id="0" name="image6.png"/>
+                    <pic:cNvPr id="0" name="image2.png"/>
                     <pic:cNvPicPr preferRelativeResize="0"/>
                   </pic:nvPicPr>
                   <pic:blipFill>
@@ -1021,12 +1021,12 @@
           <wp:inline distB="114300" distT="114300" distL="114300" distR="114300">
             <wp:extent cx="2757488" cy="1135975"/>
             <wp:effectExtent b="0" l="0" r="0" t="0"/>
-            <wp:docPr id="10" name="image5.png"/>
+            <wp:docPr id="10" name="image10.png"/>
             <a:graphic>
               <a:graphicData uri="http://schemas.openxmlformats.org/drawingml/2006/picture">
                 <pic:pic>
                   <pic:nvPicPr>
-                    <pic:cNvPr id="0" name="image5.png"/>
+                    <pic:cNvPr id="0" name="image10.png"/>
                     <pic:cNvPicPr preferRelativeResize="0"/>
                   </pic:nvPicPr>
                   <pic:blipFill>
@@ -1058,12 +1058,12 @@
           <wp:inline distB="114300" distT="114300" distL="114300" distR="114300">
             <wp:extent cx="2418451" cy="1011352"/>
             <wp:effectExtent b="0" l="0" r="0" t="0"/>
-            <wp:docPr id="3" name="image8.png"/>
+            <wp:docPr id="3" name="image1.png"/>
             <a:graphic>
               <a:graphicData uri="http://schemas.openxmlformats.org/drawingml/2006/picture">
                 <pic:pic>
                   <pic:nvPicPr>
-                    <pic:cNvPr id="0" name="image8.png"/>
+                    <pic:cNvPr id="0" name="image1.png"/>
                     <pic:cNvPicPr preferRelativeResize="0"/>
                   </pic:nvPicPr>
                   <pic:blipFill>
@@ -1095,12 +1095,12 @@
           <wp:inline distB="114300" distT="114300" distL="114300" distR="114300">
             <wp:extent cx="2628515" cy="1068502"/>
             <wp:effectExtent b="0" l="0" r="0" t="0"/>
-            <wp:docPr id="9" name="image9.png"/>
+            <wp:docPr id="9" name="image8.png"/>
             <a:graphic>
               <a:graphicData uri="http://schemas.openxmlformats.org/drawingml/2006/picture">
                 <pic:pic>
                   <pic:nvPicPr>
-                    <pic:cNvPr id="0" name="image9.png"/>
+                    <pic:cNvPr id="0" name="image8.png"/>
                     <pic:cNvPicPr preferRelativeResize="0"/>
                   </pic:nvPicPr>
                   <pic:blipFill>
@@ -1987,12 +1987,12 @@
           <wp:inline distB="114300" distT="114300" distL="114300" distR="114300">
             <wp:extent cx="321052" cy="710900"/>
             <wp:effectExtent b="0" l="0" r="0" t="0"/>
-            <wp:docPr id="4" name="image1.png"/>
+            <wp:docPr id="4" name="image5.png"/>
             <a:graphic>
               <a:graphicData uri="http://schemas.openxmlformats.org/drawingml/2006/picture">
                 <pic:pic>
                   <pic:nvPicPr>
-                    <pic:cNvPr id="0" name="image1.png"/>
+                    <pic:cNvPr id="0" name="image5.png"/>
                     <pic:cNvPicPr preferRelativeResize="0"/>
                   </pic:nvPicPr>
                   <pic:blipFill>
@@ -2656,19 +2656,3248 @@
     <w:p>
       <w:pPr>
         <w:rPr>
-          <w:sz w:val="21"/>
-          <w:szCs w:val="21"/>
-          <w:highlight w:val="white"/>
-        </w:rPr>
-      </w:pPr>
-      <w:r>
-        <w:rPr>
-          <w:sz w:val="21"/>
-          <w:szCs w:val="21"/>
-          <w:highlight w:val="white"/>
-          <w:rtl w:val="0"/>
-        </w:rPr>
-        <w:t xml:space="preserve">Fdsf</w:t>
+          <w:color w:val="674ea7"/>
+          <w:sz w:val="21"/>
+          <w:szCs w:val="21"/>
+          <w:highlight w:val="white"/>
+        </w:rPr>
+      </w:pPr>
+      <w:r>
+        <w:rPr>
+          <w:color w:val="674ea7"/>
+          <w:sz w:val="21"/>
+          <w:szCs w:val="21"/>
+          <w:highlight w:val="white"/>
+          <w:rtl w:val="0"/>
+        </w:rPr>
+        <w:t xml:space="preserve">10) Why take arctanh(C) of the correlation coefficient matrix? </w:t>
+      </w:r>
+    </w:p>
+    <w:p>
+      <w:pPr>
+        <w:rPr>
+          <w:color w:val="674ea7"/>
+          <w:sz w:val="21"/>
+          <w:szCs w:val="21"/>
+          <w:highlight w:val="white"/>
+        </w:rPr>
+      </w:pPr>
+      <w:r>
+        <w:rPr>
+          <w:color w:val="674ea7"/>
+          <w:sz w:val="21"/>
+          <w:szCs w:val="21"/>
+          <w:highlight w:val="white"/>
+          <w:rtl w:val="0"/>
+        </w:rPr>
+        <w:t xml:space="preserve">ANS: fisher z transformation, it normalizes the distribution of C, make it more symmetric and stabilize the variance as correlation is bounded by [-1,1]. Hypothesis tests can be performed on normal distributions using z scores.</w:t>
+      </w:r>
+    </w:p>
+    <w:p>
+      <w:pPr>
+        <w:rPr>
+          <w:color w:val="674ea7"/>
+          <w:sz w:val="21"/>
+          <w:szCs w:val="21"/>
+          <w:highlight w:val="white"/>
+        </w:rPr>
+      </w:pPr>
+      <w:hyperlink r:id="rId19">
+        <w:r>
+          <w:rPr>
+            <w:color w:val="674ea7"/>
+            <w:sz w:val="21"/>
+            <w:szCs w:val="21"/>
+            <w:highlight w:val="white"/>
+            <w:u w:val="single"/>
+            <w:rtl w:val="0"/>
+          </w:rPr>
+          <w:t xml:space="preserve">https://blogs.sas.com/content/iml/2017/09/20/fishers-transformation-correlation.html</w:t>
+        </w:r>
+      </w:hyperlink>
+      <w:r>
+        <w:rPr>
+          <w:rtl w:val="0"/>
+        </w:rPr>
+      </w:r>
+    </w:p>
+    <w:p>
+      <w:pPr>
+        <w:rPr>
+          <w:sz w:val="21"/>
+          <w:szCs w:val="21"/>
+          <w:highlight w:val="white"/>
+        </w:rPr>
+      </w:pPr>
+      <w:r>
+        <w:rPr>
+          <w:rtl w:val="0"/>
+        </w:rPr>
+      </w:r>
+    </w:p>
+    <w:p>
+      <w:pPr>
+        <w:rPr>
+          <w:color w:val="674ea7"/>
+          <w:sz w:val="21"/>
+          <w:szCs w:val="21"/>
+          <w:highlight w:val="white"/>
+        </w:rPr>
+      </w:pPr>
+      <w:r>
+        <w:rPr>
+          <w:color w:val="674ea7"/>
+          <w:sz w:val="21"/>
+          <w:szCs w:val="21"/>
+          <w:highlight w:val="white"/>
+          <w:rtl w:val="0"/>
+        </w:rPr>
+        <w:t xml:space="preserve">11) ERROR from aggreagtion Code without using any for loop:</w:t>
+      </w:r>
+    </w:p>
+    <w:p>
+      <w:pPr>
+        <w:rPr>
+          <w:color w:val="674ea7"/>
+          <w:sz w:val="21"/>
+          <w:szCs w:val="21"/>
+          <w:highlight w:val="white"/>
+        </w:rPr>
+      </w:pPr>
+      <w:r>
+        <w:rPr>
+          <w:color w:val="674ea7"/>
+          <w:sz w:val="21"/>
+          <w:szCs w:val="21"/>
+          <w:highlight w:val="white"/>
+          <w:rtl w:val="0"/>
+        </w:rPr>
+        <w:t xml:space="preserve">book_wap_log_return_stats_df['wap_max'] = book_wap_log_returns_df.groupby(['st_id','time_id'])['wap'].max().values</w:t>
+      </w:r>
+    </w:p>
+    <w:p>
+      <w:pPr>
+        <w:rPr>
+          <w:color w:val="674ea7"/>
+          <w:sz w:val="21"/>
+          <w:szCs w:val="21"/>
+          <w:highlight w:val="white"/>
+        </w:rPr>
+      </w:pPr>
+      <w:r>
+        <w:rPr>
+          <w:rtl w:val="0"/>
+        </w:rPr>
+      </w:r>
+    </w:p>
+    <w:p>
+      <w:pPr>
+        <w:rPr>
+          <w:color w:val="674ea7"/>
+          <w:sz w:val="21"/>
+          <w:szCs w:val="21"/>
+          <w:highlight w:val="white"/>
+        </w:rPr>
+      </w:pPr>
+      <w:r>
+        <w:rPr>
+          <w:color w:val="674ea7"/>
+          <w:sz w:val="21"/>
+          <w:szCs w:val="21"/>
+          <w:highlight w:val="white"/>
+          <w:rtl w:val="0"/>
+        </w:rPr>
+        <w:t xml:space="preserve"> MemoryError: Unable to allocate 1.24 GiB for an array with shape (166824357,) and data type int64</w:t>
+      </w:r>
+    </w:p>
+    <w:p>
+      <w:pPr>
+        <w:rPr>
+          <w:color w:val="674ea7"/>
+          <w:sz w:val="21"/>
+          <w:szCs w:val="21"/>
+          <w:highlight w:val="white"/>
+        </w:rPr>
+      </w:pPr>
+      <w:r>
+        <w:rPr>
+          <w:rtl w:val="0"/>
+        </w:rPr>
+      </w:r>
+    </w:p>
+    <w:p>
+      <w:pPr>
+        <w:rPr>
+          <w:color w:val="674ea7"/>
+          <w:sz w:val="21"/>
+          <w:szCs w:val="21"/>
+          <w:highlight w:val="white"/>
+        </w:rPr>
+      </w:pPr>
+      <w:r>
+        <w:rPr>
+          <w:color w:val="674ea7"/>
+          <w:sz w:val="21"/>
+          <w:szCs w:val="21"/>
+          <w:highlight w:val="white"/>
+          <w:rtl w:val="0"/>
+        </w:rPr>
+        <w:t xml:space="preserve">Ans: Groupby is a parallel operation so If RAM is not allocated memory out of memory issues occur on laptop. Only can use a for loop to sequentially go through the stock id. This takes less memory for a single stock at a time in memory.    </w:t>
+      </w:r>
+    </w:p>
+    <w:p>
+      <w:pPr>
+        <w:rPr>
+          <w:sz w:val="21"/>
+          <w:szCs w:val="21"/>
+          <w:highlight w:val="white"/>
+        </w:rPr>
+      </w:pPr>
+      <w:r>
+        <w:rPr>
+          <w:rtl w:val="0"/>
+        </w:rPr>
+      </w:r>
+    </w:p>
+    <w:p>
+      <w:pPr>
+        <w:rPr>
+          <w:sz w:val="21"/>
+          <w:szCs w:val="21"/>
+          <w:highlight w:val="white"/>
+        </w:rPr>
+      </w:pPr>
+      <w:r>
+        <w:rPr>
+          <w:sz w:val="21"/>
+          <w:szCs w:val="21"/>
+          <w:highlight w:val="white"/>
+          <w:rtl w:val="0"/>
+        </w:rPr>
+        <w:t xml:space="preserve">12) What is the physical meaning of the following code?</w:t>
+      </w:r>
+    </w:p>
+    <w:p>
+      <w:pPr>
+        <w:rPr>
+          <w:sz w:val="21"/>
+          <w:szCs w:val="21"/>
+          <w:highlight w:val="white"/>
+        </w:rPr>
+      </w:pPr>
+      <w:r>
+        <w:rPr>
+          <w:rtl w:val="0"/>
+        </w:rPr>
+      </w:r>
+    </w:p>
+    <w:p>
+      <w:pPr>
+        <w:rPr>
+          <w:color w:val="38761d"/>
+          <w:sz w:val="21"/>
+          <w:szCs w:val="21"/>
+          <w:highlight w:val="white"/>
+        </w:rPr>
+      </w:pPr>
+      <w:r>
+        <w:rPr>
+          <w:color w:val="38761d"/>
+          <w:sz w:val="21"/>
+          <w:szCs w:val="21"/>
+          <w:highlight w:val="white"/>
+          <w:rtl w:val="0"/>
+        </w:rPr>
+        <w:t xml:space="preserve"># filter out the extremely high and low prices of wap1_log_price by amplifying with postiive and negative exponential of wap1_log_price</w:t>
+      </w:r>
+    </w:p>
+    <w:p>
+      <w:pPr>
+        <w:rPr>
+          <w:color w:val="38761d"/>
+          <w:sz w:val="21"/>
+          <w:szCs w:val="21"/>
+          <w:highlight w:val="white"/>
+        </w:rPr>
+      </w:pPr>
+      <w:r>
+        <w:rPr>
+          <w:color w:val="38761d"/>
+          <w:sz w:val="21"/>
+          <w:szCs w:val="21"/>
+          <w:highlight w:val="white"/>
+          <w:rtl w:val="0"/>
+        </w:rPr>
+        <w:t xml:space="preserve"># apply time weighted average to the amplified wap1_log_price</w:t>
+      </w:r>
+    </w:p>
+    <w:p>
+      <w:pPr>
+        <w:rPr>
+          <w:color w:val="38761d"/>
+          <w:sz w:val="21"/>
+          <w:szCs w:val="21"/>
+          <w:highlight w:val="white"/>
+        </w:rPr>
+      </w:pPr>
+      <w:r>
+        <w:rPr>
+          <w:color w:val="38761d"/>
+          <w:sz w:val="21"/>
+          <w:szCs w:val="21"/>
+          <w:highlight w:val="white"/>
+          <w:rtl w:val="0"/>
+        </w:rPr>
+        <w:t xml:space="preserve"># what may be the physical meaning?</w:t>
+      </w:r>
+    </w:p>
+    <w:p>
+      <w:pPr>
+        <w:rPr>
+          <w:sz w:val="21"/>
+          <w:szCs w:val="21"/>
+          <w:highlight w:val="white"/>
+        </w:rPr>
+      </w:pPr>
+      <w:r>
+        <w:rPr>
+          <w:color w:val="3d85c6"/>
+          <w:sz w:val="21"/>
+          <w:szCs w:val="21"/>
+          <w:highlight w:val="white"/>
+          <w:rtl w:val="0"/>
+        </w:rPr>
+        <w:t xml:space="preserve">book_n_trade_data</w:t>
+      </w:r>
+      <w:r>
+        <w:rPr>
+          <w:sz w:val="21"/>
+          <w:szCs w:val="21"/>
+          <w:highlight w:val="white"/>
+          <w:rtl w:val="0"/>
+        </w:rPr>
+        <w:t xml:space="preserve">['wap1_log_price_amp_max_wavg'] = np.log( bucketized_time_weighted_avg_data(np.array(book_data['seconds_in_bucket']),</w:t>
+      </w:r>
+    </w:p>
+    <w:p>
+      <w:pPr>
+        <w:rPr>
+          <w:sz w:val="21"/>
+          <w:szCs w:val="21"/>
+          <w:highlight w:val="white"/>
+        </w:rPr>
+      </w:pPr>
+      <w:r>
+        <w:rPr>
+          <w:sz w:val="21"/>
+          <w:szCs w:val="21"/>
+          <w:highlight w:val="white"/>
+          <w:rtl w:val="0"/>
+        </w:rPr>
+        <w:t xml:space="preserve">                                       np.array(book_data['time_id']),</w:t>
+      </w:r>
+    </w:p>
+    <w:p>
+      <w:pPr>
+        <w:rPr>
+          <w:sz w:val="21"/>
+          <w:szCs w:val="21"/>
+          <w:highlight w:val="white"/>
+        </w:rPr>
+      </w:pPr>
+      <w:r>
+        <w:rPr>
+          <w:sz w:val="21"/>
+          <w:szCs w:val="21"/>
+          <w:highlight w:val="white"/>
+          <w:rtl w:val="0"/>
+        </w:rPr>
+        <w:t xml:space="preserve">                                                   np.exp( 4000*np.array(book_data['wap1_log_price'])),</w:t>
+      </w:r>
+    </w:p>
+    <w:p>
+      <w:pPr>
+        <w:rPr>
+          <w:sz w:val="21"/>
+          <w:szCs w:val="21"/>
+          <w:highlight w:val="white"/>
+        </w:rPr>
+      </w:pPr>
+      <w:r>
+        <w:rPr>
+          <w:sz w:val="21"/>
+          <w:szCs w:val="21"/>
+          <w:highlight w:val="white"/>
+          <w:rtl w:val="0"/>
+        </w:rPr>
+        <w:t xml:space="preserve">                                                   np.ones((book_data.shape[0])),</w:t>
+      </w:r>
+    </w:p>
+    <w:p>
+      <w:pPr>
+        <w:rPr>
+          <w:sz w:val="21"/>
+          <w:szCs w:val="21"/>
+          <w:highlight w:val="white"/>
+        </w:rPr>
+      </w:pPr>
+      <w:r>
+        <w:rPr>
+          <w:sz w:val="21"/>
+          <w:szCs w:val="21"/>
+          <w:highlight w:val="white"/>
+          <w:rtl w:val="0"/>
+        </w:rPr>
+        <w:t xml:space="preserve">                                                   20, 30, ids.shape[0]) )/4000</w:t>
+      </w:r>
+    </w:p>
+    <w:p>
+      <w:pPr>
+        <w:rPr>
+          <w:sz w:val="21"/>
+          <w:szCs w:val="21"/>
+          <w:highlight w:val="white"/>
+        </w:rPr>
+      </w:pPr>
+      <w:r>
+        <w:rPr>
+          <w:color w:val="3c78d8"/>
+          <w:sz w:val="21"/>
+          <w:szCs w:val="21"/>
+          <w:highlight w:val="white"/>
+          <w:rtl w:val="0"/>
+        </w:rPr>
+        <w:t xml:space="preserve">book_n_trade_data</w:t>
+      </w:r>
+      <w:r>
+        <w:rPr>
+          <w:sz w:val="21"/>
+          <w:szCs w:val="21"/>
+          <w:highlight w:val="white"/>
+          <w:rtl w:val="0"/>
+        </w:rPr>
+        <w:t xml:space="preserve">['wap1_log_price_amp_min_wavg'] = -np.log( bucketized_time_weighted_avg_data(np.array(book_data['seconds_in_bucket']),</w:t>
+      </w:r>
+    </w:p>
+    <w:p>
+      <w:pPr>
+        <w:rPr>
+          <w:sz w:val="21"/>
+          <w:szCs w:val="21"/>
+          <w:highlight w:val="white"/>
+        </w:rPr>
+      </w:pPr>
+      <w:r>
+        <w:rPr>
+          <w:sz w:val="21"/>
+          <w:szCs w:val="21"/>
+          <w:highlight w:val="white"/>
+          <w:rtl w:val="0"/>
+        </w:rPr>
+        <w:t xml:space="preserve">                                       np.array(book_data['time_id']),</w:t>
+      </w:r>
+    </w:p>
+    <w:p>
+      <w:pPr>
+        <w:rPr>
+          <w:sz w:val="21"/>
+          <w:szCs w:val="21"/>
+          <w:highlight w:val="white"/>
+        </w:rPr>
+      </w:pPr>
+      <w:r>
+        <w:rPr>
+          <w:sz w:val="21"/>
+          <w:szCs w:val="21"/>
+          <w:highlight w:val="white"/>
+          <w:rtl w:val="0"/>
+        </w:rPr>
+        <w:t xml:space="preserve">                                                   np.exp(-4000*np.array(book_data['wap1_log_price'])),</w:t>
+      </w:r>
+    </w:p>
+    <w:p>
+      <w:pPr>
+        <w:rPr>
+          <w:sz w:val="21"/>
+          <w:szCs w:val="21"/>
+          <w:highlight w:val="white"/>
+        </w:rPr>
+      </w:pPr>
+      <w:r>
+        <w:rPr>
+          <w:sz w:val="21"/>
+          <w:szCs w:val="21"/>
+          <w:highlight w:val="white"/>
+          <w:rtl w:val="0"/>
+        </w:rPr>
+        <w:t xml:space="preserve">                                                   np.ones((book_data.shape[0])),</w:t>
+      </w:r>
+    </w:p>
+    <w:p>
+      <w:pPr>
+        <w:rPr>
+          <w:sz w:val="21"/>
+          <w:szCs w:val="21"/>
+          <w:highlight w:val="white"/>
+        </w:rPr>
+      </w:pPr>
+      <w:r>
+        <w:rPr>
+          <w:sz w:val="21"/>
+          <w:szCs w:val="21"/>
+          <w:highlight w:val="white"/>
+          <w:rtl w:val="0"/>
+        </w:rPr>
+        <w:t xml:space="preserve">                                                   20, 30, ids.shape[0]) )/4000</w:t>
+      </w:r>
+    </w:p>
+    <w:p>
+      <w:pPr>
+        <w:rPr>
+          <w:sz w:val="21"/>
+          <w:szCs w:val="21"/>
+          <w:highlight w:val="white"/>
+        </w:rPr>
+      </w:pPr>
+      <w:r>
+        <w:rPr>
+          <w:rtl w:val="0"/>
+        </w:rPr>
+      </w:r>
+    </w:p>
+    <w:p>
+      <w:pPr>
+        <w:rPr>
+          <w:color w:val="38761d"/>
+          <w:sz w:val="21"/>
+          <w:szCs w:val="21"/>
+          <w:highlight w:val="white"/>
+        </w:rPr>
+      </w:pPr>
+      <w:r>
+        <w:rPr>
+          <w:color w:val="38761d"/>
+          <w:sz w:val="21"/>
+          <w:szCs w:val="21"/>
+          <w:highlight w:val="white"/>
+          <w:rtl w:val="0"/>
+        </w:rPr>
+        <w:t xml:space="preserve"># amplification of the difference between max and min</w:t>
+      </w:r>
+    </w:p>
+    <w:p>
+      <w:pPr>
+        <w:rPr>
+          <w:sz w:val="21"/>
+          <w:szCs w:val="21"/>
+          <w:highlight w:val="white"/>
+        </w:rPr>
+      </w:pPr>
+      <w:r>
+        <w:rPr>
+          <w:color w:val="3d85c6"/>
+          <w:sz w:val="21"/>
+          <w:szCs w:val="21"/>
+          <w:highlight w:val="white"/>
+          <w:rtl w:val="0"/>
+        </w:rPr>
+        <w:t xml:space="preserve">book_n_trade_data</w:t>
+      </w:r>
+      <w:r>
+        <w:rPr>
+          <w:sz w:val="21"/>
+          <w:szCs w:val="21"/>
+          <w:highlight w:val="white"/>
+          <w:rtl w:val="0"/>
+        </w:rPr>
+        <w:t xml:space="preserve">['wavg_wap1_log_price_amp_diff']  = np.exp(book_n_trade_data['wap1_log_price_amp_max_wavg'] - book_n_trade_data['wap1_log_price_amp_min_wavg'])</w:t>
+      </w:r>
+    </w:p>
+    <w:p>
+      <w:pPr>
+        <w:rPr>
+          <w:sz w:val="21"/>
+          <w:szCs w:val="21"/>
+          <w:highlight w:val="white"/>
+        </w:rPr>
+      </w:pPr>
+      <w:r>
+        <w:rPr>
+          <w:rtl w:val="0"/>
+        </w:rPr>
+      </w:r>
+    </w:p>
+    <w:p>
+      <w:pPr>
+        <w:rPr>
+          <w:sz w:val="21"/>
+          <w:szCs w:val="21"/>
+          <w:highlight w:val="white"/>
+        </w:rPr>
+      </w:pPr>
+      <w:r>
+        <w:rPr>
+          <w:sz w:val="21"/>
+          <w:szCs w:val="21"/>
+          <w:highlight w:val="white"/>
+          <w:rtl w:val="0"/>
+        </w:rPr>
+        <w:t xml:space="preserve">13) How to interpret higher levels of liquidity such as?</w:t>
+      </w:r>
+    </w:p>
+    <w:p>
+      <w:pPr>
+        <w:rPr>
+          <w:sz w:val="21"/>
+          <w:szCs w:val="21"/>
+          <w:highlight w:val="white"/>
+        </w:rPr>
+      </w:pPr>
+      <w:r>
+        <w:rPr>
+          <w:rtl w:val="0"/>
+        </w:rPr>
+      </w:r>
+    </w:p>
+    <w:p>
+      <w:pPr>
+        <w:rPr>
+          <w:sz w:val="21"/>
+          <w:szCs w:val="21"/>
+          <w:highlight w:val="white"/>
+        </w:rPr>
+      </w:pPr>
+      <w:r>
+        <w:rPr>
+          <w:color w:val="3d85c6"/>
+          <w:sz w:val="21"/>
+          <w:szCs w:val="21"/>
+          <w:highlight w:val="white"/>
+          <w:rtl w:val="0"/>
+        </w:rPr>
+        <w:t xml:space="preserve">   df_book</w:t>
+      </w:r>
+      <w:r>
+        <w:rPr>
+          <w:sz w:val="21"/>
+          <w:szCs w:val="21"/>
+          <w:highlight w:val="white"/>
+          <w:rtl w:val="0"/>
+        </w:rPr>
+        <w:t xml:space="preserve">['liquidity2'] = (</w:t>
+      </w:r>
+    </w:p>
+    <w:p>
+      <w:pPr>
+        <w:rPr>
+          <w:sz w:val="21"/>
+          <w:szCs w:val="21"/>
+          <w:highlight w:val="white"/>
+        </w:rPr>
+      </w:pPr>
+      <w:r>
+        <w:rPr>
+          <w:sz w:val="21"/>
+          <w:szCs w:val="21"/>
+          <w:highlight w:val="white"/>
+          <w:rtl w:val="0"/>
+        </w:rPr>
+        <w:t xml:space="preserve">                  df_book['bid_vol1']/( 1000*(df_book['wapq2'] - df_book['log_bid1']) )**2</w:t>
+      </w:r>
+    </w:p>
+    <w:p>
+      <w:pPr>
+        <w:rPr>
+          <w:sz w:val="21"/>
+          <w:szCs w:val="21"/>
+          <w:highlight w:val="white"/>
+        </w:rPr>
+      </w:pPr>
+      <w:r>
+        <w:rPr>
+          <w:sz w:val="21"/>
+          <w:szCs w:val="21"/>
+          <w:highlight w:val="white"/>
+          <w:rtl w:val="0"/>
+        </w:rPr>
+        <w:t xml:space="preserve">                + df_book['bid_vol2']/( 1000*(df_book['wapq2'] - df_book['log_bid2']) )**2</w:t>
+      </w:r>
+    </w:p>
+    <w:p>
+      <w:pPr>
+        <w:rPr>
+          <w:sz w:val="21"/>
+          <w:szCs w:val="21"/>
+          <w:highlight w:val="white"/>
+        </w:rPr>
+      </w:pPr>
+      <w:r>
+        <w:rPr>
+          <w:sz w:val="21"/>
+          <w:szCs w:val="21"/>
+          <w:highlight w:val="white"/>
+          <w:rtl w:val="0"/>
+        </w:rPr>
+        <w:t xml:space="preserve">                + df_book['ask_vol1']/( 1000*(df_book['wapq2'] - df_book['log_ask1']) )**2</w:t>
+      </w:r>
+    </w:p>
+    <w:p>
+      <w:pPr>
+        <w:rPr>
+          <w:sz w:val="21"/>
+          <w:szCs w:val="21"/>
+          <w:highlight w:val="white"/>
+        </w:rPr>
+      </w:pPr>
+      <w:r>
+        <w:rPr>
+          <w:sz w:val="21"/>
+          <w:szCs w:val="21"/>
+          <w:highlight w:val="white"/>
+          <w:rtl w:val="0"/>
+        </w:rPr>
+        <w:t xml:space="preserve">                + df_book['ask_vol2']/( 1000*(df_book['wapq2'] - df_book['log_ask2']) )**2</w:t>
+      </w:r>
+    </w:p>
+    <w:p>
+      <w:pPr>
+        <w:rPr>
+          <w:sz w:val="21"/>
+          <w:szCs w:val="21"/>
+          <w:highlight w:val="white"/>
+        </w:rPr>
+      </w:pPr>
+      <w:r>
+        <w:rPr>
+          <w:sz w:val="21"/>
+          <w:szCs w:val="21"/>
+          <w:highlight w:val="white"/>
+          <w:rtl w:val="0"/>
+        </w:rPr>
+        <w:t xml:space="preserve">    )</w:t>
+      </w:r>
+    </w:p>
+    <w:p>
+      <w:pPr>
+        <w:rPr>
+          <w:sz w:val="21"/>
+          <w:szCs w:val="21"/>
+          <w:highlight w:val="white"/>
+        </w:rPr>
+      </w:pPr>
+      <w:r>
+        <w:rPr>
+          <w:sz w:val="21"/>
+          <w:szCs w:val="21"/>
+          <w:highlight w:val="white"/>
+          <w:rtl w:val="0"/>
+        </w:rPr>
+        <w:t xml:space="preserve">    </w:t>
+      </w:r>
+      <w:r>
+        <w:rPr>
+          <w:color w:val="3d85c6"/>
+          <w:sz w:val="21"/>
+          <w:szCs w:val="21"/>
+          <w:highlight w:val="white"/>
+          <w:rtl w:val="0"/>
+        </w:rPr>
+        <w:t xml:space="preserve">df_book</w:t>
+      </w:r>
+      <w:r>
+        <w:rPr>
+          <w:sz w:val="21"/>
+          <w:szCs w:val="21"/>
+          <w:highlight w:val="white"/>
+          <w:rtl w:val="0"/>
+        </w:rPr>
+        <w:t xml:space="preserve">['liquidity2f1'] = (</w:t>
+      </w:r>
+    </w:p>
+    <w:p>
+      <w:pPr>
+        <w:rPr>
+          <w:sz w:val="21"/>
+          <w:szCs w:val="21"/>
+          <w:highlight w:val="white"/>
+        </w:rPr>
+      </w:pPr>
+      <w:r>
+        <w:rPr>
+          <w:sz w:val="21"/>
+          <w:szCs w:val="21"/>
+          <w:highlight w:val="white"/>
+          <w:rtl w:val="0"/>
+        </w:rPr>
+        <w:t xml:space="preserve">                  df_book['bid_vol1']/( 1000*(df_book['wap1'] - df_book['log_bid1']) )**2</w:t>
+      </w:r>
+    </w:p>
+    <w:p>
+      <w:pPr>
+        <w:rPr>
+          <w:sz w:val="21"/>
+          <w:szCs w:val="21"/>
+          <w:highlight w:val="white"/>
+        </w:rPr>
+      </w:pPr>
+      <w:r>
+        <w:rPr>
+          <w:sz w:val="21"/>
+          <w:szCs w:val="21"/>
+          <w:highlight w:val="white"/>
+          <w:rtl w:val="0"/>
+        </w:rPr>
+        <w:t xml:space="preserve">                + df_book['ask_vol1']/( 1000*(df_book['wap1'] - df_book['log_ask1']) )**2</w:t>
+      </w:r>
+    </w:p>
+    <w:p>
+      <w:pPr>
+        <w:rPr>
+          <w:sz w:val="21"/>
+          <w:szCs w:val="21"/>
+          <w:highlight w:val="white"/>
+        </w:rPr>
+      </w:pPr>
+      <w:r>
+        <w:rPr>
+          <w:sz w:val="21"/>
+          <w:szCs w:val="21"/>
+          <w:highlight w:val="white"/>
+          <w:rtl w:val="0"/>
+        </w:rPr>
+        <w:t xml:space="preserve">    )</w:t>
+      </w:r>
+    </w:p>
+    <w:p>
+      <w:pPr>
+        <w:rPr>
+          <w:sz w:val="21"/>
+          <w:szCs w:val="21"/>
+          <w:highlight w:val="white"/>
+        </w:rPr>
+      </w:pPr>
+      <w:r>
+        <w:rPr>
+          <w:rtl w:val="0"/>
+        </w:rPr>
+      </w:r>
+    </w:p>
+    <w:p>
+      <w:pPr>
+        <w:rPr>
+          <w:sz w:val="21"/>
+          <w:szCs w:val="21"/>
+          <w:highlight w:val="white"/>
+        </w:rPr>
+      </w:pPr>
+      <w:r>
+        <w:rPr>
+          <w:sz w:val="21"/>
+          <w:szCs w:val="21"/>
+          <w:highlight w:val="white"/>
+          <w:rtl w:val="0"/>
+        </w:rPr>
+        <w:t xml:space="preserve">   </w:t>
+      </w:r>
+      <w:r>
+        <w:rPr>
+          <w:color w:val="3d85c6"/>
+          <w:sz w:val="21"/>
+          <w:szCs w:val="21"/>
+          <w:highlight w:val="white"/>
+          <w:rtl w:val="0"/>
+        </w:rPr>
+        <w:t xml:space="preserve">df_book</w:t>
+      </w:r>
+      <w:r>
+        <w:rPr>
+          <w:sz w:val="21"/>
+          <w:szCs w:val="21"/>
+          <w:highlight w:val="white"/>
+          <w:rtl w:val="0"/>
+        </w:rPr>
+        <w:t xml:space="preserve">['liquidity3'] = (</w:t>
+      </w:r>
+    </w:p>
+    <w:p>
+      <w:pPr>
+        <w:rPr>
+          <w:sz w:val="21"/>
+          <w:szCs w:val="21"/>
+          <w:highlight w:val="white"/>
+        </w:rPr>
+      </w:pPr>
+      <w:r>
+        <w:rPr>
+          <w:sz w:val="21"/>
+          <w:szCs w:val="21"/>
+          <w:highlight w:val="white"/>
+          <w:rtl w:val="0"/>
+        </w:rPr>
+        <w:t xml:space="preserve">                  df_book['bid_vol1']/( 1000*(df_book['wapq3'] - df_book['log_bid1']) )**3</w:t>
+      </w:r>
+    </w:p>
+    <w:p>
+      <w:pPr>
+        <w:rPr>
+          <w:sz w:val="21"/>
+          <w:szCs w:val="21"/>
+          <w:highlight w:val="white"/>
+        </w:rPr>
+      </w:pPr>
+      <w:r>
+        <w:rPr>
+          <w:sz w:val="21"/>
+          <w:szCs w:val="21"/>
+          <w:highlight w:val="white"/>
+          <w:rtl w:val="0"/>
+        </w:rPr>
+        <w:t xml:space="preserve">                + df_book['bid_vol2']/( 1000*(df_book['wapq3'] - df_book['log_bid2']) )**3</w:t>
+      </w:r>
+    </w:p>
+    <w:p>
+      <w:pPr>
+        <w:rPr>
+          <w:sz w:val="21"/>
+          <w:szCs w:val="21"/>
+          <w:highlight w:val="white"/>
+        </w:rPr>
+      </w:pPr>
+      <w:r>
+        <w:rPr>
+          <w:sz w:val="21"/>
+          <w:szCs w:val="21"/>
+          <w:highlight w:val="white"/>
+          <w:rtl w:val="0"/>
+        </w:rPr>
+        <w:t xml:space="preserve">                - df_book['ask_vol1']/( 1000*(df_book['wapq3'] - df_book['log_ask1']) )**3</w:t>
+      </w:r>
+    </w:p>
+    <w:p>
+      <w:pPr>
+        <w:rPr>
+          <w:sz w:val="21"/>
+          <w:szCs w:val="21"/>
+          <w:highlight w:val="white"/>
+        </w:rPr>
+      </w:pPr>
+      <w:r>
+        <w:rPr>
+          <w:sz w:val="21"/>
+          <w:szCs w:val="21"/>
+          <w:highlight w:val="white"/>
+          <w:rtl w:val="0"/>
+        </w:rPr>
+        <w:t xml:space="preserve">                - df_book['ask_vol2']/( 1000*(df_book['wapq3'] - df_book['log_ask2']) )**3</w:t>
+      </w:r>
+    </w:p>
+    <w:p>
+      <w:pPr>
+        <w:rPr>
+          <w:sz w:val="21"/>
+          <w:szCs w:val="21"/>
+          <w:highlight w:val="white"/>
+        </w:rPr>
+      </w:pPr>
+      <w:r>
+        <w:rPr>
+          <w:sz w:val="21"/>
+          <w:szCs w:val="21"/>
+          <w:highlight w:val="white"/>
+          <w:rtl w:val="0"/>
+        </w:rPr>
+        <w:t xml:space="preserve">    )</w:t>
+      </w:r>
+    </w:p>
+    <w:p>
+      <w:pPr>
+        <w:rPr>
+          <w:sz w:val="21"/>
+          <w:szCs w:val="21"/>
+          <w:highlight w:val="white"/>
+        </w:rPr>
+      </w:pPr>
+      <w:r>
+        <w:rPr>
+          <w:rtl w:val="0"/>
+        </w:rPr>
+      </w:r>
+    </w:p>
+    <w:p>
+      <w:pPr>
+        <w:rPr>
+          <w:sz w:val="21"/>
+          <w:szCs w:val="21"/>
+          <w:highlight w:val="white"/>
+        </w:rPr>
+      </w:pPr>
+      <w:r>
+        <w:rPr>
+          <w:sz w:val="21"/>
+          <w:szCs w:val="21"/>
+          <w:highlight w:val="white"/>
+          <w:rtl w:val="0"/>
+        </w:rPr>
+        <w:t xml:space="preserve">Etc..</w:t>
+      </w:r>
+    </w:p>
+    <w:p>
+      <w:pPr>
+        <w:rPr>
+          <w:sz w:val="21"/>
+          <w:szCs w:val="21"/>
+          <w:highlight w:val="white"/>
+        </w:rPr>
+      </w:pPr>
+      <w:r>
+        <w:rPr>
+          <w:rtl w:val="0"/>
+        </w:rPr>
+      </w:r>
+    </w:p>
+    <w:p>
+      <w:pPr>
+        <w:rPr>
+          <w:sz w:val="21"/>
+          <w:szCs w:val="21"/>
+          <w:highlight w:val="white"/>
+        </w:rPr>
+      </w:pPr>
+      <w:r>
+        <w:rPr>
+          <w:sz w:val="21"/>
+          <w:szCs w:val="21"/>
+          <w:highlight w:val="white"/>
+          <w:rtl w:val="0"/>
+        </w:rPr>
+        <w:t xml:space="preserve">14) Why is mean-centering done using m + m.T and not just m alone?</w:t>
+      </w:r>
+    </w:p>
+    <w:p>
+      <w:pPr>
+        <w:rPr>
+          <w:sz w:val="21"/>
+          <w:szCs w:val="21"/>
+          <w:highlight w:val="white"/>
+        </w:rPr>
+      </w:pPr>
+      <w:r>
+        <w:rPr>
+          <w:rtl w:val="0"/>
+        </w:rPr>
+      </w:r>
+    </w:p>
+    <w:p>
+      <w:pPr>
+        <w:spacing w:before="240" w:line="4.363636363636364" w:lineRule="auto"/>
+        <w:rPr>
+          <w:rFonts w:ascii="Courier New" w:cs="Courier New" w:eastAsia="Courier New" w:hAnsi="Courier New"/>
+          <w:color w:val="6a9955"/>
+          <w:sz w:val="20"/>
+          <w:szCs w:val="20"/>
+          <w:shd w:fill="1f1f1f" w:val="clear"/>
+        </w:rPr>
+      </w:pPr>
+      <w:r>
+        <w:rPr>
+          <w:rFonts w:ascii="Courier New" w:cs="Courier New" w:eastAsia="Courier New" w:hAnsi="Courier New"/>
+          <w:color w:val="6a9955"/>
+          <w:sz w:val="20"/>
+          <w:szCs w:val="20"/>
+          <w:shd w:fill="1f1f1f" w:val="clear"/>
+          <w:rtl w:val="0"/>
+        </w:rPr>
+        <w:t xml:space="preserve"># mean centering</w:t>
+      </w:r>
+    </w:p>
+    <w:p>
+      <w:pPr>
+        <w:spacing w:before="240" w:line="4.363636363636364" w:lineRule="auto"/>
+        <w:rPr>
+          <w:rFonts w:ascii="Courier New" w:cs="Courier New" w:eastAsia="Courier New" w:hAnsi="Courier New"/>
+          <w:color w:val="cccccc"/>
+          <w:sz w:val="20"/>
+          <w:szCs w:val="20"/>
+          <w:shd w:fill="1f1f1f" w:val="clear"/>
+        </w:rPr>
+      </w:pPr>
+      <w:r>
+        <w:rPr>
+          <w:rFonts w:ascii="Courier New" w:cs="Courier New" w:eastAsia="Courier New" w:hAnsi="Courier New"/>
+          <w:color w:val="9cdcfe"/>
+          <w:sz w:val="20"/>
+          <w:szCs w:val="20"/>
+          <w:shd w:fill="1f1f1f" w:val="clear"/>
+          <w:rtl w:val="0"/>
+        </w:rPr>
+        <w:t xml:space="preserve">m</w:t>
+      </w:r>
+      <w:r>
+        <w:rPr>
+          <w:rFonts w:ascii="Courier New" w:cs="Courier New" w:eastAsia="Courier New" w:hAnsi="Courier New"/>
+          <w:color w:val="cccccc"/>
+          <w:sz w:val="20"/>
+          <w:szCs w:val="20"/>
+          <w:shd w:fill="1f1f1f" w:val="clear"/>
+          <w:rtl w:val="0"/>
+        </w:rPr>
+        <w:t xml:space="preserve"> </w:t>
+      </w:r>
+      <w:r>
+        <w:rPr>
+          <w:rFonts w:ascii="Courier New" w:cs="Courier New" w:eastAsia="Courier New" w:hAnsi="Courier New"/>
+          <w:color w:val="d4d4d4"/>
+          <w:sz w:val="20"/>
+          <w:szCs w:val="20"/>
+          <w:shd w:fill="1f1f1f" w:val="clear"/>
+          <w:rtl w:val="0"/>
+        </w:rPr>
+        <w:t xml:space="preserve">=</w:t>
+      </w:r>
+      <w:r>
+        <w:rPr>
+          <w:rFonts w:ascii="Courier New" w:cs="Courier New" w:eastAsia="Courier New" w:hAnsi="Courier New"/>
+          <w:color w:val="cccccc"/>
+          <w:sz w:val="20"/>
+          <w:szCs w:val="20"/>
+          <w:shd w:fill="1f1f1f" w:val="clear"/>
+          <w:rtl w:val="0"/>
+        </w:rPr>
+        <w:t xml:space="preserve"> </w:t>
+      </w:r>
+      <w:r>
+        <w:rPr>
+          <w:rFonts w:ascii="Courier New" w:cs="Courier New" w:eastAsia="Courier New" w:hAnsi="Courier New"/>
+          <w:color w:val="4ec9b0"/>
+          <w:sz w:val="20"/>
+          <w:szCs w:val="20"/>
+          <w:shd w:fill="1f1f1f" w:val="clear"/>
+          <w:rtl w:val="0"/>
+        </w:rPr>
+        <w:t xml:space="preserve">np</w:t>
+      </w:r>
+      <w:r>
+        <w:rPr>
+          <w:rFonts w:ascii="Courier New" w:cs="Courier New" w:eastAsia="Courier New" w:hAnsi="Courier New"/>
+          <w:color w:val="cccccc"/>
+          <w:sz w:val="20"/>
+          <w:szCs w:val="20"/>
+          <w:shd w:fill="1f1f1f" w:val="clear"/>
+          <w:rtl w:val="0"/>
+        </w:rPr>
+        <w:t xml:space="preserve">.</w:t>
+      </w:r>
+      <w:r>
+        <w:rPr>
+          <w:rFonts w:ascii="Courier New" w:cs="Courier New" w:eastAsia="Courier New" w:hAnsi="Courier New"/>
+          <w:color w:val="dcdcaa"/>
+          <w:sz w:val="20"/>
+          <w:szCs w:val="20"/>
+          <w:shd w:fill="1f1f1f" w:val="clear"/>
+          <w:rtl w:val="0"/>
+        </w:rPr>
+        <w:t xml:space="preserve">mean</w:t>
+      </w:r>
+      <w:r>
+        <w:rPr>
+          <w:rFonts w:ascii="Courier New" w:cs="Courier New" w:eastAsia="Courier New" w:hAnsi="Courier New"/>
+          <w:color w:val="cccccc"/>
+          <w:sz w:val="20"/>
+          <w:szCs w:val="20"/>
+          <w:shd w:fill="1f1f1f" w:val="clear"/>
+          <w:rtl w:val="0"/>
+        </w:rPr>
+        <w:t xml:space="preserve">(</w:t>
+      </w:r>
+      <w:r>
+        <w:rPr>
+          <w:rFonts w:ascii="Courier New" w:cs="Courier New" w:eastAsia="Courier New" w:hAnsi="Courier New"/>
+          <w:color w:val="4fc1ff"/>
+          <w:sz w:val="20"/>
+          <w:szCs w:val="20"/>
+          <w:shd w:fill="1f1f1f" w:val="clear"/>
+          <w:rtl w:val="0"/>
+        </w:rPr>
+        <w:t xml:space="preserve">C</w:t>
+      </w:r>
+      <w:r>
+        <w:rPr>
+          <w:rFonts w:ascii="Courier New" w:cs="Courier New" w:eastAsia="Courier New" w:hAnsi="Courier New"/>
+          <w:color w:val="cccccc"/>
+          <w:sz w:val="20"/>
+          <w:szCs w:val="20"/>
+          <w:shd w:fill="1f1f1f" w:val="clear"/>
+          <w:rtl w:val="0"/>
+        </w:rPr>
+        <w:t xml:space="preserve">, </w:t>
+      </w:r>
+      <w:r>
+        <w:rPr>
+          <w:rFonts w:ascii="Courier New" w:cs="Courier New" w:eastAsia="Courier New" w:hAnsi="Courier New"/>
+          <w:color w:val="b5cea8"/>
+          <w:sz w:val="20"/>
+          <w:szCs w:val="20"/>
+          <w:shd w:fill="1f1f1f" w:val="clear"/>
+          <w:rtl w:val="0"/>
+        </w:rPr>
+        <w:t xml:space="preserve">1</w:t>
+      </w:r>
+      <w:r>
+        <w:rPr>
+          <w:rFonts w:ascii="Courier New" w:cs="Courier New" w:eastAsia="Courier New" w:hAnsi="Courier New"/>
+          <w:color w:val="cccccc"/>
+          <w:sz w:val="20"/>
+          <w:szCs w:val="20"/>
+          <w:shd w:fill="1f1f1f" w:val="clear"/>
+          <w:rtl w:val="0"/>
+        </w:rPr>
+        <w:t xml:space="preserve">, </w:t>
+      </w:r>
+      <w:r>
+        <w:rPr>
+          <w:rFonts w:ascii="Courier New" w:cs="Courier New" w:eastAsia="Courier New" w:hAnsi="Courier New"/>
+          <w:color w:val="9cdcfe"/>
+          <w:sz w:val="20"/>
+          <w:szCs w:val="20"/>
+          <w:shd w:fill="1f1f1f" w:val="clear"/>
+          <w:rtl w:val="0"/>
+        </w:rPr>
+        <w:t xml:space="preserve">keepdims</w:t>
+      </w:r>
+      <w:r>
+        <w:rPr>
+          <w:rFonts w:ascii="Courier New" w:cs="Courier New" w:eastAsia="Courier New" w:hAnsi="Courier New"/>
+          <w:color w:val="d4d4d4"/>
+          <w:sz w:val="20"/>
+          <w:szCs w:val="20"/>
+          <w:shd w:fill="1f1f1f" w:val="clear"/>
+          <w:rtl w:val="0"/>
+        </w:rPr>
+        <w:t xml:space="preserve">=</w:t>
+      </w:r>
+      <w:r>
+        <w:rPr>
+          <w:rFonts w:ascii="Courier New" w:cs="Courier New" w:eastAsia="Courier New" w:hAnsi="Courier New"/>
+          <w:color w:val="569cd6"/>
+          <w:sz w:val="20"/>
+          <w:szCs w:val="20"/>
+          <w:shd w:fill="1f1f1f" w:val="clear"/>
+          <w:rtl w:val="0"/>
+        </w:rPr>
+        <w:t xml:space="preserve">True</w:t>
+      </w:r>
+      <w:r>
+        <w:rPr>
+          <w:rFonts w:ascii="Courier New" w:cs="Courier New" w:eastAsia="Courier New" w:hAnsi="Courier New"/>
+          <w:color w:val="cccccc"/>
+          <w:sz w:val="20"/>
+          <w:szCs w:val="20"/>
+          <w:shd w:fill="1f1f1f" w:val="clear"/>
+          <w:rtl w:val="0"/>
+        </w:rPr>
+        <w:t xml:space="preserve">)</w:t>
+      </w:r>
+    </w:p>
+    <w:p>
+      <w:pPr>
+        <w:spacing w:before="240" w:line="4.363636363636364" w:lineRule="auto"/>
+        <w:rPr>
+          <w:rFonts w:ascii="Courier New" w:cs="Courier New" w:eastAsia="Courier New" w:hAnsi="Courier New"/>
+          <w:color w:val="cccccc"/>
+          <w:sz w:val="20"/>
+          <w:szCs w:val="20"/>
+          <w:shd w:fill="1f1f1f" w:val="clear"/>
+        </w:rPr>
+      </w:pPr>
+      <w:r>
+        <w:rPr>
+          <w:rFonts w:ascii="Courier New" w:cs="Courier New" w:eastAsia="Courier New" w:hAnsi="Courier New"/>
+          <w:color w:val="4fc1ff"/>
+          <w:sz w:val="20"/>
+          <w:szCs w:val="20"/>
+          <w:shd w:fill="1f1f1f" w:val="clear"/>
+          <w:rtl w:val="0"/>
+        </w:rPr>
+        <w:t xml:space="preserve">C</w:t>
+      </w:r>
+      <w:r>
+        <w:rPr>
+          <w:rFonts w:ascii="Courier New" w:cs="Courier New" w:eastAsia="Courier New" w:hAnsi="Courier New"/>
+          <w:color w:val="cccccc"/>
+          <w:sz w:val="20"/>
+          <w:szCs w:val="20"/>
+          <w:shd w:fill="1f1f1f" w:val="clear"/>
+          <w:rtl w:val="0"/>
+        </w:rPr>
+        <w:t xml:space="preserve"> </w:t>
+      </w:r>
+      <w:r>
+        <w:rPr>
+          <w:rFonts w:ascii="Courier New" w:cs="Courier New" w:eastAsia="Courier New" w:hAnsi="Courier New"/>
+          <w:color w:val="d4d4d4"/>
+          <w:sz w:val="20"/>
+          <w:szCs w:val="20"/>
+          <w:shd w:fill="1f1f1f" w:val="clear"/>
+          <w:rtl w:val="0"/>
+        </w:rPr>
+        <w:t xml:space="preserve">=</w:t>
+      </w:r>
+      <w:r>
+        <w:rPr>
+          <w:rFonts w:ascii="Courier New" w:cs="Courier New" w:eastAsia="Courier New" w:hAnsi="Courier New"/>
+          <w:color w:val="cccccc"/>
+          <w:sz w:val="20"/>
+          <w:szCs w:val="20"/>
+          <w:shd w:fill="1f1f1f" w:val="clear"/>
+          <w:rtl w:val="0"/>
+        </w:rPr>
+        <w:t xml:space="preserve"> </w:t>
+      </w:r>
+      <w:r>
+        <w:rPr>
+          <w:rFonts w:ascii="Courier New" w:cs="Courier New" w:eastAsia="Courier New" w:hAnsi="Courier New"/>
+          <w:color w:val="4fc1ff"/>
+          <w:sz w:val="20"/>
+          <w:szCs w:val="20"/>
+          <w:shd w:fill="1f1f1f" w:val="clear"/>
+          <w:rtl w:val="0"/>
+        </w:rPr>
+        <w:t xml:space="preserve">C</w:t>
+      </w:r>
+      <w:r>
+        <w:rPr>
+          <w:rFonts w:ascii="Courier New" w:cs="Courier New" w:eastAsia="Courier New" w:hAnsi="Courier New"/>
+          <w:color w:val="cccccc"/>
+          <w:sz w:val="20"/>
+          <w:szCs w:val="20"/>
+          <w:shd w:fill="1f1f1f" w:val="clear"/>
+          <w:rtl w:val="0"/>
+        </w:rPr>
+        <w:t xml:space="preserve"> </w:t>
+      </w:r>
+      <w:r>
+        <w:rPr>
+          <w:rFonts w:ascii="Courier New" w:cs="Courier New" w:eastAsia="Courier New" w:hAnsi="Courier New"/>
+          <w:color w:val="d4d4d4"/>
+          <w:sz w:val="20"/>
+          <w:szCs w:val="20"/>
+          <w:shd w:fill="1f1f1f" w:val="clear"/>
+          <w:rtl w:val="0"/>
+        </w:rPr>
+        <w:t xml:space="preserve">-</w:t>
+      </w:r>
+      <w:r>
+        <w:rPr>
+          <w:rFonts w:ascii="Courier New" w:cs="Courier New" w:eastAsia="Courier New" w:hAnsi="Courier New"/>
+          <w:color w:val="cccccc"/>
+          <w:sz w:val="20"/>
+          <w:szCs w:val="20"/>
+          <w:shd w:fill="1f1f1f" w:val="clear"/>
+          <w:rtl w:val="0"/>
+        </w:rPr>
+        <w:t xml:space="preserve"> (</w:t>
+      </w:r>
+      <w:r>
+        <w:rPr>
+          <w:rFonts w:ascii="Courier New" w:cs="Courier New" w:eastAsia="Courier New" w:hAnsi="Courier New"/>
+          <w:color w:val="9cdcfe"/>
+          <w:sz w:val="20"/>
+          <w:szCs w:val="20"/>
+          <w:shd w:fill="1f1f1f" w:val="clear"/>
+          <w:rtl w:val="0"/>
+        </w:rPr>
+        <w:t xml:space="preserve">m</w:t>
+      </w:r>
+      <w:r>
+        <w:rPr>
+          <w:rFonts w:ascii="Courier New" w:cs="Courier New" w:eastAsia="Courier New" w:hAnsi="Courier New"/>
+          <w:color w:val="cccccc"/>
+          <w:sz w:val="20"/>
+          <w:szCs w:val="20"/>
+          <w:shd w:fill="1f1f1f" w:val="clear"/>
+          <w:rtl w:val="0"/>
+        </w:rPr>
+        <w:t xml:space="preserve"> </w:t>
+      </w:r>
+      <w:r>
+        <w:rPr>
+          <w:rFonts w:ascii="Courier New" w:cs="Courier New" w:eastAsia="Courier New" w:hAnsi="Courier New"/>
+          <w:color w:val="d4d4d4"/>
+          <w:sz w:val="20"/>
+          <w:szCs w:val="20"/>
+          <w:shd w:fill="1f1f1f" w:val="clear"/>
+          <w:rtl w:val="0"/>
+        </w:rPr>
+        <w:t xml:space="preserve">+</w:t>
+      </w:r>
+      <w:r>
+        <w:rPr>
+          <w:rFonts w:ascii="Courier New" w:cs="Courier New" w:eastAsia="Courier New" w:hAnsi="Courier New"/>
+          <w:color w:val="cccccc"/>
+          <w:sz w:val="20"/>
+          <w:szCs w:val="20"/>
+          <w:shd w:fill="1f1f1f" w:val="clear"/>
+          <w:rtl w:val="0"/>
+        </w:rPr>
+        <w:t xml:space="preserve"> </w:t>
+      </w:r>
+      <w:r>
+        <w:rPr>
+          <w:rFonts w:ascii="Courier New" w:cs="Courier New" w:eastAsia="Courier New" w:hAnsi="Courier New"/>
+          <w:color w:val="9cdcfe"/>
+          <w:sz w:val="20"/>
+          <w:szCs w:val="20"/>
+          <w:shd w:fill="1f1f1f" w:val="clear"/>
+          <w:rtl w:val="0"/>
+        </w:rPr>
+        <w:t xml:space="preserve">m</w:t>
+      </w:r>
+      <w:r>
+        <w:rPr>
+          <w:rFonts w:ascii="Courier New" w:cs="Courier New" w:eastAsia="Courier New" w:hAnsi="Courier New"/>
+          <w:color w:val="cccccc"/>
+          <w:sz w:val="20"/>
+          <w:szCs w:val="20"/>
+          <w:shd w:fill="1f1f1f" w:val="clear"/>
+          <w:rtl w:val="0"/>
+        </w:rPr>
+        <w:t xml:space="preserve">.T)</w:t>
+      </w:r>
+    </w:p>
+    <w:p>
+      <w:pPr>
+        <w:spacing w:before="240" w:line="4.363636363636364" w:lineRule="auto"/>
+        <w:rPr>
+          <w:rFonts w:ascii="Courier New" w:cs="Courier New" w:eastAsia="Courier New" w:hAnsi="Courier New"/>
+          <w:color w:val="cccccc"/>
+          <w:sz w:val="20"/>
+          <w:szCs w:val="20"/>
+          <w:shd w:fill="1f1f1f" w:val="clear"/>
+        </w:rPr>
+      </w:pPr>
+      <w:r>
+        <w:rPr>
+          <w:rFonts w:ascii="Courier New" w:cs="Courier New" w:eastAsia="Courier New" w:hAnsi="Courier New"/>
+          <w:color w:val="4fc1ff"/>
+          <w:sz w:val="20"/>
+          <w:szCs w:val="20"/>
+          <w:shd w:fill="1f1f1f" w:val="clear"/>
+          <w:rtl w:val="0"/>
+        </w:rPr>
+        <w:t xml:space="preserve">C</w:t>
+      </w:r>
+      <w:r>
+        <w:rPr>
+          <w:rFonts w:ascii="Courier New" w:cs="Courier New" w:eastAsia="Courier New" w:hAnsi="Courier New"/>
+          <w:color w:val="cccccc"/>
+          <w:sz w:val="20"/>
+          <w:szCs w:val="20"/>
+          <w:shd w:fill="1f1f1f" w:val="clear"/>
+          <w:rtl w:val="0"/>
+        </w:rPr>
+        <w:t xml:space="preserve">[</w:t>
+      </w:r>
+      <w:r>
+        <w:rPr>
+          <w:rFonts w:ascii="Courier New" w:cs="Courier New" w:eastAsia="Courier New" w:hAnsi="Courier New"/>
+          <w:color w:val="9cdcfe"/>
+          <w:sz w:val="20"/>
+          <w:szCs w:val="20"/>
+          <w:shd w:fill="1f1f1f" w:val="clear"/>
+          <w:rtl w:val="0"/>
+        </w:rPr>
+        <w:t xml:space="preserve">a</w:t>
+      </w:r>
+      <w:r>
+        <w:rPr>
+          <w:rFonts w:ascii="Courier New" w:cs="Courier New" w:eastAsia="Courier New" w:hAnsi="Courier New"/>
+          <w:color w:val="cccccc"/>
+          <w:sz w:val="20"/>
+          <w:szCs w:val="20"/>
+          <w:shd w:fill="1f1f1f" w:val="clear"/>
+          <w:rtl w:val="0"/>
+        </w:rPr>
+        <w:t xml:space="preserve">,</w:t>
+      </w:r>
+      <w:r>
+        <w:rPr>
+          <w:rFonts w:ascii="Courier New" w:cs="Courier New" w:eastAsia="Courier New" w:hAnsi="Courier New"/>
+          <w:color w:val="9cdcfe"/>
+          <w:sz w:val="20"/>
+          <w:szCs w:val="20"/>
+          <w:shd w:fill="1f1f1f" w:val="clear"/>
+          <w:rtl w:val="0"/>
+        </w:rPr>
+        <w:t xml:space="preserve">a</w:t>
+      </w:r>
+      <w:r>
+        <w:rPr>
+          <w:rFonts w:ascii="Courier New" w:cs="Courier New" w:eastAsia="Courier New" w:hAnsi="Courier New"/>
+          <w:color w:val="cccccc"/>
+          <w:sz w:val="20"/>
+          <w:szCs w:val="20"/>
+          <w:shd w:fill="1f1f1f" w:val="clear"/>
+          <w:rtl w:val="0"/>
+        </w:rPr>
+        <w:t xml:space="preserve">] </w:t>
+      </w:r>
+      <w:r>
+        <w:rPr>
+          <w:rFonts w:ascii="Courier New" w:cs="Courier New" w:eastAsia="Courier New" w:hAnsi="Courier New"/>
+          <w:color w:val="d4d4d4"/>
+          <w:sz w:val="20"/>
+          <w:szCs w:val="20"/>
+          <w:shd w:fill="1f1f1f" w:val="clear"/>
+          <w:rtl w:val="0"/>
+        </w:rPr>
+        <w:t xml:space="preserve">=</w:t>
+      </w:r>
+      <w:r>
+        <w:rPr>
+          <w:rFonts w:ascii="Courier New" w:cs="Courier New" w:eastAsia="Courier New" w:hAnsi="Courier New"/>
+          <w:color w:val="cccccc"/>
+          <w:sz w:val="20"/>
+          <w:szCs w:val="20"/>
+          <w:shd w:fill="1f1f1f" w:val="clear"/>
+          <w:rtl w:val="0"/>
+        </w:rPr>
+        <w:t xml:space="preserve"> </w:t>
+      </w:r>
+      <w:r>
+        <w:rPr>
+          <w:rFonts w:ascii="Courier New" w:cs="Courier New" w:eastAsia="Courier New" w:hAnsi="Courier New"/>
+          <w:color w:val="4ec9b0"/>
+          <w:sz w:val="20"/>
+          <w:szCs w:val="20"/>
+          <w:shd w:fill="1f1f1f" w:val="clear"/>
+          <w:rtl w:val="0"/>
+        </w:rPr>
+        <w:t xml:space="preserve">np</w:t>
+      </w:r>
+      <w:r>
+        <w:rPr>
+          <w:rFonts w:ascii="Courier New" w:cs="Courier New" w:eastAsia="Courier New" w:hAnsi="Courier New"/>
+          <w:color w:val="cccccc"/>
+          <w:sz w:val="20"/>
+          <w:szCs w:val="20"/>
+          <w:shd w:fill="1f1f1f" w:val="clear"/>
+          <w:rtl w:val="0"/>
+        </w:rPr>
+        <w:t xml:space="preserve">.</w:t>
+      </w:r>
+      <w:r>
+        <w:rPr>
+          <w:rFonts w:ascii="Courier New" w:cs="Courier New" w:eastAsia="Courier New" w:hAnsi="Courier New"/>
+          <w:color w:val="dcdcaa"/>
+          <w:sz w:val="20"/>
+          <w:szCs w:val="20"/>
+          <w:shd w:fill="1f1f1f" w:val="clear"/>
+          <w:rtl w:val="0"/>
+        </w:rPr>
+        <w:t xml:space="preserve">mean</w:t>
+      </w:r>
+      <w:r>
+        <w:rPr>
+          <w:rFonts w:ascii="Courier New" w:cs="Courier New" w:eastAsia="Courier New" w:hAnsi="Courier New"/>
+          <w:color w:val="cccccc"/>
+          <w:sz w:val="20"/>
+          <w:szCs w:val="20"/>
+          <w:shd w:fill="1f1f1f" w:val="clear"/>
+          <w:rtl w:val="0"/>
+        </w:rPr>
+        <w:t xml:space="preserve">(</w:t>
+      </w:r>
+      <w:r>
+        <w:rPr>
+          <w:rFonts w:ascii="Courier New" w:cs="Courier New" w:eastAsia="Courier New" w:hAnsi="Courier New"/>
+          <w:color w:val="4fc1ff"/>
+          <w:sz w:val="20"/>
+          <w:szCs w:val="20"/>
+          <w:shd w:fill="1f1f1f" w:val="clear"/>
+          <w:rtl w:val="0"/>
+        </w:rPr>
+        <w:t xml:space="preserve">C</w:t>
+      </w:r>
+      <w:r>
+        <w:rPr>
+          <w:rFonts w:ascii="Courier New" w:cs="Courier New" w:eastAsia="Courier New" w:hAnsi="Courier New"/>
+          <w:color w:val="cccccc"/>
+          <w:sz w:val="20"/>
+          <w:szCs w:val="20"/>
+          <w:shd w:fill="1f1f1f" w:val="clear"/>
+          <w:rtl w:val="0"/>
+        </w:rPr>
+        <w:t xml:space="preserve">)</w:t>
+      </w:r>
+    </w:p>
+    <w:p>
+      <w:pPr>
+        <w:rPr>
+          <w:sz w:val="21"/>
+          <w:szCs w:val="21"/>
+          <w:highlight w:val="white"/>
+        </w:rPr>
+      </w:pPr>
+      <w:r>
+        <w:rPr>
+          <w:rtl w:val="0"/>
+        </w:rPr>
+      </w:r>
+    </w:p>
+    <w:p>
+      <w:pPr>
+        <w:rPr>
+          <w:sz w:val="21"/>
+          <w:szCs w:val="21"/>
+          <w:highlight w:val="white"/>
+        </w:rPr>
+      </w:pPr>
+      <w:r>
+        <w:rPr>
+          <w:sz w:val="21"/>
+          <w:szCs w:val="21"/>
+          <w:highlight w:val="white"/>
+          <w:rtl w:val="0"/>
+        </w:rPr>
+        <w:t xml:space="preserve">15) why is pca components scaled by square </w:t>
+      </w:r>
+      <w:r>
+        <w:rPr>
+          <w:b w:val="1"/>
+          <w:sz w:val="21"/>
+          <w:szCs w:val="21"/>
+          <w:highlight w:val="white"/>
+          <w:rtl w:val="0"/>
+        </w:rPr>
+        <w:t xml:space="preserve">root</w:t>
+      </w:r>
+      <w:r>
+        <w:rPr>
+          <w:sz w:val="21"/>
+          <w:szCs w:val="21"/>
+          <w:highlight w:val="white"/>
+          <w:rtl w:val="0"/>
+        </w:rPr>
+        <w:t xml:space="preserve"> of singular values and not by the square of singular values (i.e. eigenvalues)? Could it be a mistake? Principal components are eigenvectors.</w:t>
+      </w:r>
+    </w:p>
+    <w:p>
+      <w:pPr>
+        <w:rPr>
+          <w:sz w:val="21"/>
+          <w:szCs w:val="21"/>
+          <w:highlight w:val="white"/>
+        </w:rPr>
+      </w:pPr>
+      <w:r>
+        <w:rPr>
+          <w:rtl w:val="0"/>
+        </w:rPr>
+      </w:r>
+    </w:p>
+    <w:p>
+      <w:pPr>
+        <w:spacing w:before="240" w:line="4.363636363636364" w:lineRule="auto"/>
+        <w:rPr>
+          <w:rFonts w:ascii="Courier New" w:cs="Courier New" w:eastAsia="Courier New" w:hAnsi="Courier New"/>
+          <w:color w:val="b5cea8"/>
+          <w:sz w:val="20"/>
+          <w:szCs w:val="20"/>
+          <w:shd w:fill="1f1f1f" w:val="clear"/>
+        </w:rPr>
+      </w:pPr>
+      <w:r>
+        <w:rPr>
+          <w:rFonts w:ascii="Courier New" w:cs="Courier New" w:eastAsia="Courier New" w:hAnsi="Courier New"/>
+          <w:color w:val="9cdcfe"/>
+          <w:sz w:val="20"/>
+          <w:szCs w:val="20"/>
+          <w:shd w:fill="1f1f1f" w:val="clear"/>
+          <w:rtl w:val="0"/>
+        </w:rPr>
+        <w:t xml:space="preserve">scaled_pcs</w:t>
+      </w:r>
+      <w:r>
+        <w:rPr>
+          <w:rFonts w:ascii="Courier New" w:cs="Courier New" w:eastAsia="Courier New" w:hAnsi="Courier New"/>
+          <w:color w:val="cccccc"/>
+          <w:sz w:val="20"/>
+          <w:szCs w:val="20"/>
+          <w:shd w:fill="1f1f1f" w:val="clear"/>
+          <w:rtl w:val="0"/>
+        </w:rPr>
+        <w:t xml:space="preserve"> </w:t>
+      </w:r>
+      <w:r>
+        <w:rPr>
+          <w:rFonts w:ascii="Courier New" w:cs="Courier New" w:eastAsia="Courier New" w:hAnsi="Courier New"/>
+          <w:color w:val="d4d4d4"/>
+          <w:sz w:val="20"/>
+          <w:szCs w:val="20"/>
+          <w:shd w:fill="1f1f1f" w:val="clear"/>
+          <w:rtl w:val="0"/>
+        </w:rPr>
+        <w:t xml:space="preserve">=</w:t>
+      </w:r>
+      <w:r>
+        <w:rPr>
+          <w:rFonts w:ascii="Courier New" w:cs="Courier New" w:eastAsia="Courier New" w:hAnsi="Courier New"/>
+          <w:color w:val="cccccc"/>
+          <w:sz w:val="20"/>
+          <w:szCs w:val="20"/>
+          <w:shd w:fill="1f1f1f" w:val="clear"/>
+          <w:rtl w:val="0"/>
+        </w:rPr>
+        <w:t xml:space="preserve"> </w:t>
+      </w:r>
+      <w:r>
+        <w:rPr>
+          <w:rFonts w:ascii="Courier New" w:cs="Courier New" w:eastAsia="Courier New" w:hAnsi="Courier New"/>
+          <w:color w:val="9cdcfe"/>
+          <w:sz w:val="20"/>
+          <w:szCs w:val="20"/>
+          <w:shd w:fill="1f1f1f" w:val="clear"/>
+          <w:rtl w:val="0"/>
+        </w:rPr>
+        <w:t xml:space="preserve">pca</w:t>
+      </w:r>
+      <w:r>
+        <w:rPr>
+          <w:rFonts w:ascii="Courier New" w:cs="Courier New" w:eastAsia="Courier New" w:hAnsi="Courier New"/>
+          <w:color w:val="cccccc"/>
+          <w:sz w:val="20"/>
+          <w:szCs w:val="20"/>
+          <w:shd w:fill="1f1f1f" w:val="clear"/>
+          <w:rtl w:val="0"/>
+        </w:rPr>
+        <w:t xml:space="preserve">.</w:t>
+      </w:r>
+      <w:r>
+        <w:rPr>
+          <w:rFonts w:ascii="Courier New" w:cs="Courier New" w:eastAsia="Courier New" w:hAnsi="Courier New"/>
+          <w:color w:val="9cdcfe"/>
+          <w:sz w:val="20"/>
+          <w:szCs w:val="20"/>
+          <w:shd w:fill="1f1f1f" w:val="clear"/>
+          <w:rtl w:val="0"/>
+        </w:rPr>
+        <w:t xml:space="preserve">components_</w:t>
+      </w:r>
+      <w:r>
+        <w:rPr>
+          <w:rFonts w:ascii="Courier New" w:cs="Courier New" w:eastAsia="Courier New" w:hAnsi="Courier New"/>
+          <w:color w:val="cccccc"/>
+          <w:sz w:val="20"/>
+          <w:szCs w:val="20"/>
+          <w:shd w:fill="1f1f1f" w:val="clear"/>
+          <w:rtl w:val="0"/>
+        </w:rPr>
+        <w:t xml:space="preserve"> </w:t>
+      </w:r>
+      <w:r>
+        <w:rPr>
+          <w:rFonts w:ascii="Courier New" w:cs="Courier New" w:eastAsia="Courier New" w:hAnsi="Courier New"/>
+          <w:color w:val="dcdcaa"/>
+          <w:sz w:val="20"/>
+          <w:szCs w:val="20"/>
+          <w:shd w:fill="1f1f1f" w:val="clear"/>
+          <w:rtl w:val="0"/>
+        </w:rPr>
+        <w:t xml:space="preserve">*</w:t>
+      </w:r>
+      <w:r>
+        <w:rPr>
+          <w:rFonts w:ascii="Courier New" w:cs="Courier New" w:eastAsia="Courier New" w:hAnsi="Courier New"/>
+          <w:color w:val="cccccc"/>
+          <w:sz w:val="20"/>
+          <w:szCs w:val="20"/>
+          <w:shd w:fill="1f1f1f" w:val="clear"/>
+          <w:rtl w:val="0"/>
+        </w:rPr>
+        <w:t xml:space="preserve"> </w:t>
+      </w:r>
+      <w:r>
+        <w:rPr>
+          <w:rFonts w:ascii="Courier New" w:cs="Courier New" w:eastAsia="Courier New" w:hAnsi="Courier New"/>
+          <w:color w:val="9cdcfe"/>
+          <w:sz w:val="20"/>
+          <w:szCs w:val="20"/>
+          <w:shd w:fill="1f1f1f" w:val="clear"/>
+          <w:rtl w:val="0"/>
+        </w:rPr>
+        <w:t xml:space="preserve">pca</w:t>
+      </w:r>
+      <w:r>
+        <w:rPr>
+          <w:rFonts w:ascii="Courier New" w:cs="Courier New" w:eastAsia="Courier New" w:hAnsi="Courier New"/>
+          <w:color w:val="cccccc"/>
+          <w:sz w:val="20"/>
+          <w:szCs w:val="20"/>
+          <w:shd w:fill="1f1f1f" w:val="clear"/>
+          <w:rtl w:val="0"/>
+        </w:rPr>
+        <w:t xml:space="preserve">.</w:t>
+      </w:r>
+      <w:r>
+        <w:rPr>
+          <w:rFonts w:ascii="Courier New" w:cs="Courier New" w:eastAsia="Courier New" w:hAnsi="Courier New"/>
+          <w:color w:val="9cdcfe"/>
+          <w:sz w:val="20"/>
+          <w:szCs w:val="20"/>
+          <w:shd w:fill="1f1f1f" w:val="clear"/>
+          <w:rtl w:val="0"/>
+        </w:rPr>
+        <w:t xml:space="preserve">singular_values_</w:t>
+      </w:r>
+      <w:r>
+        <w:rPr>
+          <w:rFonts w:ascii="Courier New" w:cs="Courier New" w:eastAsia="Courier New" w:hAnsi="Courier New"/>
+          <w:color w:val="cccccc"/>
+          <w:sz w:val="20"/>
+          <w:szCs w:val="20"/>
+          <w:shd w:fill="1f1f1f" w:val="clear"/>
+          <w:rtl w:val="0"/>
+        </w:rPr>
+        <w:t xml:space="preserve">[:,</w:t>
+      </w:r>
+      <w:r>
+        <w:rPr>
+          <w:rFonts w:ascii="Courier New" w:cs="Courier New" w:eastAsia="Courier New" w:hAnsi="Courier New"/>
+          <w:color w:val="4ec9b0"/>
+          <w:sz w:val="20"/>
+          <w:szCs w:val="20"/>
+          <w:shd w:fill="1f1f1f" w:val="clear"/>
+          <w:rtl w:val="0"/>
+        </w:rPr>
+        <w:t xml:space="preserve">np</w:t>
+      </w:r>
+      <w:r>
+        <w:rPr>
+          <w:rFonts w:ascii="Courier New" w:cs="Courier New" w:eastAsia="Courier New" w:hAnsi="Courier New"/>
+          <w:color w:val="cccccc"/>
+          <w:sz w:val="20"/>
+          <w:szCs w:val="20"/>
+          <w:shd w:fill="1f1f1f" w:val="clear"/>
+          <w:rtl w:val="0"/>
+        </w:rPr>
+        <w:t xml:space="preserve">.</w:t>
+      </w:r>
+      <w:r>
+        <w:rPr>
+          <w:rFonts w:ascii="Courier New" w:cs="Courier New" w:eastAsia="Courier New" w:hAnsi="Courier New"/>
+          <w:color w:val="9cdcfe"/>
+          <w:sz w:val="20"/>
+          <w:szCs w:val="20"/>
+          <w:shd w:fill="1f1f1f" w:val="clear"/>
+          <w:rtl w:val="0"/>
+        </w:rPr>
+        <w:t xml:space="preserve">newaxis</w:t>
+      </w:r>
+      <w:r>
+        <w:rPr>
+          <w:rFonts w:ascii="Courier New" w:cs="Courier New" w:eastAsia="Courier New" w:hAnsi="Courier New"/>
+          <w:color w:val="cccccc"/>
+          <w:sz w:val="20"/>
+          <w:szCs w:val="20"/>
+          <w:shd w:fill="1f1f1f" w:val="clear"/>
+          <w:rtl w:val="0"/>
+        </w:rPr>
+        <w:t xml:space="preserve">]</w:t>
+      </w:r>
+      <w:r>
+        <w:rPr>
+          <w:rFonts w:ascii="Courier New" w:cs="Courier New" w:eastAsia="Courier New" w:hAnsi="Courier New"/>
+          <w:color w:val="dcdcaa"/>
+          <w:sz w:val="20"/>
+          <w:szCs w:val="20"/>
+          <w:shd w:fill="1f1f1f" w:val="clear"/>
+          <w:rtl w:val="0"/>
+        </w:rPr>
+        <w:t xml:space="preserve">**</w:t>
+      </w:r>
+      <w:r>
+        <w:rPr>
+          <w:rFonts w:ascii="Courier New" w:cs="Courier New" w:eastAsia="Courier New" w:hAnsi="Courier New"/>
+          <w:color w:val="b5cea8"/>
+          <w:sz w:val="20"/>
+          <w:szCs w:val="20"/>
+          <w:shd w:fill="1f1f1f" w:val="clear"/>
+          <w:rtl w:val="0"/>
+        </w:rPr>
+        <w:t xml:space="preserve">.5</w:t>
+      </w:r>
+    </w:p>
+    <w:p>
+      <w:pPr>
+        <w:rPr>
+          <w:sz w:val="21"/>
+          <w:szCs w:val="21"/>
+          <w:highlight w:val="white"/>
+        </w:rPr>
+      </w:pPr>
+      <w:r>
+        <w:rPr>
+          <w:rtl w:val="0"/>
+        </w:rPr>
+      </w:r>
+    </w:p>
+    <w:p>
+      <w:pPr>
+        <w:rPr>
+          <w:sz w:val="21"/>
+          <w:szCs w:val="21"/>
+          <w:highlight w:val="white"/>
+        </w:rPr>
+      </w:pPr>
+      <w:r>
+        <w:rPr>
+          <w:rtl w:val="0"/>
+        </w:rPr>
+      </w:r>
+    </w:p>
+    <w:p>
+      <w:pPr>
+        <w:rPr>
+          <w:color w:val="674ea7"/>
+          <w:sz w:val="21"/>
+          <w:szCs w:val="21"/>
+          <w:highlight w:val="white"/>
+        </w:rPr>
+      </w:pPr>
+      <w:r>
+        <w:rPr>
+          <w:color w:val="674ea7"/>
+          <w:sz w:val="21"/>
+          <w:szCs w:val="21"/>
+          <w:highlight w:val="white"/>
+          <w:rtl w:val="0"/>
+        </w:rPr>
+        <w:t xml:space="preserve">16) What is the point of clustering over principal components if they are orthogonal to each other?</w:t>
+      </w:r>
+    </w:p>
+    <w:p>
+      <w:pPr>
+        <w:rPr>
+          <w:color w:val="674ea7"/>
+          <w:sz w:val="21"/>
+          <w:szCs w:val="21"/>
+          <w:highlight w:val="white"/>
+        </w:rPr>
+      </w:pPr>
+      <w:r>
+        <w:rPr>
+          <w:color w:val="674ea7"/>
+          <w:sz w:val="21"/>
+          <w:szCs w:val="21"/>
+          <w:highlight w:val="white"/>
+          <w:rtl w:val="0"/>
+        </w:rPr>
+        <w:t xml:space="preserve">Ans: Improved Cluster Separation:</w:t>
+      </w:r>
+    </w:p>
+    <w:p>
+      <w:pPr>
+        <w:rPr>
+          <w:color w:val="674ea7"/>
+          <w:sz w:val="21"/>
+          <w:szCs w:val="21"/>
+          <w:highlight w:val="white"/>
+        </w:rPr>
+      </w:pPr>
+      <w:r>
+        <w:rPr>
+          <w:color w:val="674ea7"/>
+          <w:sz w:val="21"/>
+          <w:szCs w:val="21"/>
+          <w:highlight w:val="white"/>
+          <w:rtl w:val="0"/>
+        </w:rPr>
+        <w:t xml:space="preserve">In some cases, clustering on principal components can lead to better separation of clusters, as the principal components are constructed to be uncorrelated and, therefore, may highlight different aspects of the data.</w:t>
+      </w:r>
+    </w:p>
+    <w:p>
+      <w:pPr>
+        <w:rPr>
+          <w:color w:val="674ea7"/>
+          <w:sz w:val="21"/>
+          <w:szCs w:val="21"/>
+          <w:highlight w:val="white"/>
+        </w:rPr>
+      </w:pPr>
+      <w:r>
+        <w:rPr>
+          <w:rtl w:val="0"/>
+        </w:rPr>
+      </w:r>
+    </w:p>
+    <w:p>
+      <w:pPr>
+        <w:rPr>
+          <w:sz w:val="21"/>
+          <w:szCs w:val="21"/>
+          <w:highlight w:val="white"/>
+        </w:rPr>
+      </w:pPr>
+      <w:r>
+        <w:rPr>
+          <w:sz w:val="21"/>
+          <w:szCs w:val="21"/>
+          <w:highlight w:val="white"/>
+          <w:rtl w:val="0"/>
+        </w:rPr>
+        <w:t xml:space="preserve">17) Visualise the first 3 principal components of the scaled_pcs to select the clustering algorithm and compare the visualization of the first 3 principal components of the scaled_pcs with the dim. reduced UMAP of scaled_pcs matrix.</w:t>
+      </w:r>
+    </w:p>
+    <w:p>
+      <w:pPr>
+        <w:rPr>
+          <w:sz w:val="21"/>
+          <w:szCs w:val="21"/>
+          <w:highlight w:val="white"/>
+        </w:rPr>
+      </w:pPr>
+      <w:r>
+        <w:rPr>
+          <w:rtl w:val="0"/>
+        </w:rPr>
+      </w:r>
+    </w:p>
+    <w:p>
+      <w:pPr>
+        <w:rPr>
+          <w:sz w:val="21"/>
+          <w:szCs w:val="21"/>
+          <w:highlight w:val="white"/>
+        </w:rPr>
+      </w:pPr>
+      <w:r>
+        <w:rPr>
+          <w:sz w:val="21"/>
+          <w:szCs w:val="21"/>
+          <w:highlight w:val="white"/>
+          <w:rtl w:val="0"/>
+        </w:rPr>
+        <w:t xml:space="preserve">18) why take square root of trade count?</w:t>
+      </w:r>
+    </w:p>
+    <w:p>
+      <w:pPr>
+        <w:rPr>
+          <w:sz w:val="21"/>
+          <w:szCs w:val="21"/>
+          <w:highlight w:val="white"/>
+        </w:rPr>
+      </w:pPr>
+      <w:r>
+        <w:rPr>
+          <w:rtl w:val="0"/>
+        </w:rPr>
+      </w:r>
+    </w:p>
+    <w:p>
+      <w:pPr>
+        <w:rPr>
+          <w:color w:val="38761d"/>
+          <w:sz w:val="21"/>
+          <w:szCs w:val="21"/>
+          <w:highlight w:val="white"/>
+        </w:rPr>
+      </w:pPr>
+      <w:r>
+        <w:rPr>
+          <w:sz w:val="21"/>
+          <w:szCs w:val="21"/>
+          <w:highlight w:val="white"/>
+          <w:rtl w:val="0"/>
+        </w:rPr>
+        <w:t xml:space="preserve">   </w:t>
+      </w:r>
+      <w:r>
+        <w:rPr>
+          <w:color w:val="38761d"/>
+          <w:sz w:val="21"/>
+          <w:szCs w:val="21"/>
+          <w:highlight w:val="white"/>
+          <w:rtl w:val="0"/>
+        </w:rPr>
+        <w:t xml:space="preserve"># average of squre root of trade_count over all buckets </w:t>
+      </w:r>
+    </w:p>
+    <w:p>
+      <w:pPr>
+        <w:rPr>
+          <w:sz w:val="21"/>
+          <w:szCs w:val="21"/>
+          <w:highlight w:val="white"/>
+        </w:rPr>
+      </w:pPr>
+      <w:r>
+        <w:rPr>
+          <w:sz w:val="21"/>
+          <w:szCs w:val="21"/>
+          <w:highlight w:val="white"/>
+          <w:rtl w:val="0"/>
+        </w:rPr>
+        <w:t xml:space="preserve">    final_features['root_trade_count'] = np.log( np.nanmean(train_buckets['trade_count']**.5, 2, keepdims=True)) </w:t>
+      </w:r>
+    </w:p>
+    <w:p>
+      <w:pPr>
+        <w:rPr>
+          <w:sz w:val="21"/>
+          <w:szCs w:val="21"/>
+          <w:highlight w:val="white"/>
+        </w:rPr>
+      </w:pPr>
+      <w:r>
+        <w:rPr>
+          <w:rtl w:val="0"/>
+        </w:rPr>
+      </w:r>
+    </w:p>
+    <w:p>
+      <w:pPr>
+        <w:rPr>
+          <w:color w:val="b45f06"/>
+          <w:sz w:val="21"/>
+          <w:szCs w:val="21"/>
+          <w:highlight w:val="white"/>
+        </w:rPr>
+      </w:pPr>
+      <w:r>
+        <w:rPr>
+          <w:color w:val="b45f06"/>
+          <w:sz w:val="21"/>
+          <w:szCs w:val="21"/>
+          <w:highlight w:val="white"/>
+          <w:rtl w:val="0"/>
+        </w:rPr>
+        <w:t xml:space="preserve">Might be to give less weight to larger values</w:t>
+      </w:r>
+    </w:p>
+    <w:p>
+      <w:pPr>
+        <w:rPr>
+          <w:sz w:val="21"/>
+          <w:szCs w:val="21"/>
+          <w:highlight w:val="white"/>
+        </w:rPr>
+      </w:pPr>
+      <w:r>
+        <w:rPr>
+          <w:rtl w:val="0"/>
+        </w:rPr>
+      </w:r>
+    </w:p>
+    <w:p>
+      <w:pPr>
+        <w:rPr>
+          <w:sz w:val="21"/>
+          <w:szCs w:val="21"/>
+          <w:highlight w:val="white"/>
+        </w:rPr>
+      </w:pPr>
+      <w:r>
+        <w:rPr>
+          <w:sz w:val="21"/>
+          <w:szCs w:val="21"/>
+          <w:highlight w:val="white"/>
+          <w:rtl w:val="0"/>
+        </w:rPr>
+        <w:t xml:space="preserve">19) What are these features?</w:t>
+      </w:r>
+    </w:p>
+    <w:p>
+      <w:pPr>
+        <w:rPr>
+          <w:sz w:val="21"/>
+          <w:szCs w:val="21"/>
+          <w:highlight w:val="white"/>
+        </w:rPr>
+      </w:pPr>
+      <w:r>
+        <w:rPr>
+          <w:sz w:val="21"/>
+          <w:szCs w:val="21"/>
+          <w:highlight w:val="white"/>
+          <w:rtl w:val="0"/>
+        </w:rPr>
+        <w:t xml:space="preserve">   # </w:t>
+      </w:r>
+    </w:p>
+    <w:p>
+      <w:pPr>
+        <w:rPr>
+          <w:sz w:val="21"/>
+          <w:szCs w:val="21"/>
+          <w:highlight w:val="white"/>
+        </w:rPr>
+      </w:pPr>
+      <w:r>
+        <w:rPr>
+          <w:sz w:val="21"/>
+          <w:szCs w:val="21"/>
+          <w:highlight w:val="white"/>
+          <w:rtl w:val="0"/>
+        </w:rPr>
+        <w:t xml:space="preserve">    final_features['v1liq2projt5'] = np.log( ( np.mean( liquidity2_wavg[:,:,  : 5]**(1/8), 2, keepdims=True)**8</w:t>
+      </w:r>
+    </w:p>
+    <w:p>
+      <w:pPr>
+        <w:rPr>
+          <w:sz w:val="21"/>
+          <w:szCs w:val="21"/>
+          <w:highlight w:val="white"/>
+        </w:rPr>
+      </w:pPr>
+      <w:r>
+        <w:rPr>
+          <w:sz w:val="21"/>
+          <w:szCs w:val="21"/>
+          <w:highlight w:val="white"/>
+          <w:rtl w:val="0"/>
+        </w:rPr>
+        <w:t xml:space="preserve">                                            / np.mean( liquidity2_wavg[:,:,28:  ]       , 2, keepdims=True) )**(1/2) )</w:t>
+      </w:r>
+    </w:p>
+    <w:p>
+      <w:pPr>
+        <w:rPr>
+          <w:sz w:val="21"/>
+          <w:szCs w:val="21"/>
+          <w:highlight w:val="white"/>
+        </w:rPr>
+      </w:pPr>
+      <w:r>
+        <w:rPr>
+          <w:rtl w:val="0"/>
+        </w:rPr>
+      </w:r>
+    </w:p>
+    <w:p>
+      <w:pPr>
+        <w:rPr>
+          <w:sz w:val="21"/>
+          <w:szCs w:val="21"/>
+          <w:highlight w:val="white"/>
+        </w:rPr>
+      </w:pPr>
+      <w:r>
+        <w:rPr>
+          <w:rtl w:val="0"/>
+        </w:rPr>
+      </w:r>
+    </w:p>
+    <w:p>
+      <w:pPr>
+        <w:rPr>
+          <w:sz w:val="21"/>
+          <w:szCs w:val="21"/>
+          <w:highlight w:val="white"/>
+        </w:rPr>
+      </w:pPr>
+      <w:r>
+        <w:rPr>
+          <w:sz w:val="21"/>
+          <w:szCs w:val="21"/>
+          <w:highlight w:val="white"/>
+          <w:rtl w:val="0"/>
+        </w:rPr>
+        <w:t xml:space="preserve">20) what is the meaning of following features?</w:t>
+      </w:r>
+    </w:p>
+    <w:p>
+      <w:pPr>
+        <w:rPr>
+          <w:sz w:val="21"/>
+          <w:szCs w:val="21"/>
+          <w:highlight w:val="white"/>
+        </w:rPr>
+      </w:pPr>
+      <w:r>
+        <w:rPr>
+          <w:sz w:val="21"/>
+          <w:szCs w:val="21"/>
+          <w:highlight w:val="white"/>
+          <w:rtl w:val="0"/>
+        </w:rPr>
+        <w:t xml:space="preserve">   # </w:t>
+      </w:r>
+    </w:p>
+    <w:p>
+      <w:pPr>
+        <w:rPr>
+          <w:sz w:val="21"/>
+          <w:szCs w:val="21"/>
+          <w:highlight w:val="white"/>
+        </w:rPr>
+      </w:pPr>
+      <w:r>
+        <w:rPr>
+          <w:sz w:val="21"/>
+          <w:szCs w:val="21"/>
+          <w:highlight w:val="white"/>
+          <w:rtl w:val="0"/>
+        </w:rPr>
+        <w:t xml:space="preserve">    final_features['v1liq2sprojt10f25'] = np.log( np.median(</w:t>
+      </w:r>
+    </w:p>
+    <w:p>
+      <w:pPr>
+        <w:rPr>
+          <w:sz w:val="21"/>
+          <w:szCs w:val="21"/>
+          <w:highlight w:val="white"/>
+        </w:rPr>
+      </w:pPr>
+      <w:r>
+        <w:rPr>
+          <w:sz w:val="21"/>
+          <w:szCs w:val="21"/>
+          <w:highlight w:val="white"/>
+          <w:rtl w:val="0"/>
+        </w:rPr>
+        <w:t xml:space="preserve">                          np.mean(liquidity2_wavg[:,:,:10]**.125, (2),keepdims=True)**8/</w:t>
+      </w:r>
+    </w:p>
+    <w:p>
+      <w:pPr>
+        <w:rPr>
+          <w:sz w:val="21"/>
+          <w:szCs w:val="21"/>
+          <w:highlight w:val="white"/>
+        </w:rPr>
+      </w:pPr>
+      <w:r>
+        <w:rPr>
+          <w:sz w:val="21"/>
+          <w:szCs w:val="21"/>
+          <w:highlight w:val="white"/>
+          <w:rtl w:val="0"/>
+        </w:rPr>
+        <w:t xml:space="preserve">                          np.mean(liquidity2_wavg[:,:,25:  ]**.125, (2),keepdims=True)**8</w:t>
+      </w:r>
+    </w:p>
+    <w:p>
+      <w:pPr>
+        <w:rPr>
+          <w:sz w:val="21"/>
+          <w:szCs w:val="21"/>
+          <w:highlight w:val="white"/>
+        </w:rPr>
+      </w:pPr>
+      <w:r>
+        <w:rPr>
+          <w:sz w:val="21"/>
+          <w:szCs w:val="21"/>
+          <w:highlight w:val="white"/>
+          <w:rtl w:val="0"/>
+        </w:rPr>
+        <w:t xml:space="preserve">                        , 1, keepdims=True)**(1/2) )</w:t>
+      </w:r>
+    </w:p>
+    <w:p>
+      <w:pPr>
+        <w:rPr>
+          <w:sz w:val="21"/>
+          <w:szCs w:val="21"/>
+          <w:highlight w:val="white"/>
+        </w:rPr>
+      </w:pPr>
+      <w:r>
+        <w:rPr>
+          <w:sz w:val="21"/>
+          <w:szCs w:val="21"/>
+          <w:highlight w:val="white"/>
+          <w:rtl w:val="0"/>
+        </w:rPr>
+        <w:t xml:space="preserve">21) how does having time weighted spread and inverse spread together help? Won’t it cause multicollinearity issues?</w:t>
+      </w:r>
+    </w:p>
+    <w:p>
+      <w:pPr>
+        <w:rPr>
+          <w:sz w:val="21"/>
+          <w:szCs w:val="21"/>
+          <w:highlight w:val="white"/>
+        </w:rPr>
+      </w:pPr>
+      <w:r>
+        <w:rPr>
+          <w:rtl w:val="0"/>
+        </w:rPr>
+      </w:r>
+    </w:p>
+    <w:p>
+      <w:pPr>
+        <w:rPr>
+          <w:color w:val="b45f06"/>
+          <w:sz w:val="21"/>
+          <w:szCs w:val="21"/>
+          <w:highlight w:val="white"/>
+        </w:rPr>
+      </w:pPr>
+      <w:r>
+        <w:rPr>
+          <w:color w:val="b45f06"/>
+          <w:sz w:val="21"/>
+          <w:szCs w:val="21"/>
+          <w:highlight w:val="white"/>
+          <w:rtl w:val="0"/>
+        </w:rPr>
+        <w:t xml:space="preserve">Large spreads might take longer to close hence time weighted spreads give a lot of weight to large spread values while inverse spread normalizes spread values so both might not be as correlated (maybe), probably needs to be tested</w:t>
+      </w:r>
+    </w:p>
+    <w:p>
+      <w:pPr>
+        <w:rPr>
+          <w:color w:val="b45f06"/>
+          <w:sz w:val="21"/>
+          <w:szCs w:val="21"/>
+          <w:highlight w:val="white"/>
+        </w:rPr>
+      </w:pPr>
+      <w:r>
+        <w:rPr>
+          <w:rtl w:val="0"/>
+        </w:rPr>
+      </w:r>
+    </w:p>
+    <w:p>
+      <w:pPr>
+        <w:rPr>
+          <w:sz w:val="21"/>
+          <w:szCs w:val="21"/>
+          <w:highlight w:val="white"/>
+        </w:rPr>
+      </w:pPr>
+      <w:r>
+        <w:rPr>
+          <w:sz w:val="21"/>
+          <w:szCs w:val="21"/>
+          <w:highlight w:val="white"/>
+          <w:rtl w:val="0"/>
+        </w:rPr>
+        <w:t xml:space="preserve">22) In trade book why does jager not cosider the trade order_count ? he only uses trade size.</w:t>
+      </w:r>
+    </w:p>
+    <w:p>
+      <w:pPr>
+        <w:rPr>
+          <w:sz w:val="21"/>
+          <w:szCs w:val="21"/>
+          <w:highlight w:val="white"/>
+        </w:rPr>
+      </w:pPr>
+      <w:r>
+        <w:rPr>
+          <w:rtl w:val="0"/>
+        </w:rPr>
+      </w:r>
+    </w:p>
+    <w:p>
+      <w:pPr>
+        <w:shd w:fill="1f1f1f" w:val="clear"/>
+        <w:spacing w:line="325.71428571428567" w:lineRule="auto"/>
+        <w:rPr>
+          <w:rFonts w:ascii="Courier New" w:cs="Courier New" w:eastAsia="Courier New" w:hAnsi="Courier New"/>
+          <w:color w:val="cccccc"/>
+          <w:sz w:val="21"/>
+          <w:szCs w:val="21"/>
+          <w:highlight w:val="white"/>
+        </w:rPr>
+      </w:pPr>
+      <w:r>
+        <w:rPr>
+          <w:rFonts w:ascii="Courier New" w:cs="Courier New" w:eastAsia="Courier New" w:hAnsi="Courier New"/>
+          <w:color w:val="9cdcfe"/>
+          <w:sz w:val="21"/>
+          <w:szCs w:val="21"/>
+          <w:highlight w:val="white"/>
+          <w:rtl w:val="0"/>
+        </w:rPr>
+        <w:t xml:space="preserve">trade_data</w:t>
+      </w:r>
+      <w:r>
+        <w:rPr>
+          <w:rFonts w:ascii="Courier New" w:cs="Courier New" w:eastAsia="Courier New" w:hAnsi="Courier New"/>
+          <w:color w:val="cccccc"/>
+          <w:sz w:val="21"/>
+          <w:szCs w:val="21"/>
+          <w:highlight w:val="white"/>
+          <w:rtl w:val="0"/>
+        </w:rPr>
+        <w:t xml:space="preserve">[</w:t>
+      </w:r>
+      <w:r>
+        <w:rPr>
+          <w:rFonts w:ascii="Courier New" w:cs="Courier New" w:eastAsia="Courier New" w:hAnsi="Courier New"/>
+          <w:color w:val="ce9178"/>
+          <w:sz w:val="21"/>
+          <w:szCs w:val="21"/>
+          <w:highlight w:val="white"/>
+          <w:rtl w:val="0"/>
+        </w:rPr>
+        <w:t xml:space="preserve">'trade_volume'</w:t>
+      </w:r>
+      <w:r>
+        <w:rPr>
+          <w:rFonts w:ascii="Courier New" w:cs="Courier New" w:eastAsia="Courier New" w:hAnsi="Courier New"/>
+          <w:color w:val="cccccc"/>
+          <w:sz w:val="21"/>
+          <w:szCs w:val="21"/>
+          <w:highlight w:val="white"/>
+          <w:rtl w:val="0"/>
+        </w:rPr>
+        <w:t xml:space="preserve">] </w:t>
+      </w:r>
+      <w:r>
+        <w:rPr>
+          <w:rFonts w:ascii="Courier New" w:cs="Courier New" w:eastAsia="Courier New" w:hAnsi="Courier New"/>
+          <w:color w:val="d4d4d4"/>
+          <w:sz w:val="21"/>
+          <w:szCs w:val="21"/>
+          <w:highlight w:val="white"/>
+          <w:rtl w:val="0"/>
+        </w:rPr>
+        <w:t xml:space="preserve">=</w:t>
+      </w:r>
+      <w:r>
+        <w:rPr>
+          <w:rFonts w:ascii="Courier New" w:cs="Courier New" w:eastAsia="Courier New" w:hAnsi="Courier New"/>
+          <w:color w:val="cccccc"/>
+          <w:sz w:val="21"/>
+          <w:szCs w:val="21"/>
+          <w:highlight w:val="white"/>
+          <w:rtl w:val="0"/>
+        </w:rPr>
+        <w:t xml:space="preserve"> </w:t>
+      </w:r>
+      <w:r>
+        <w:rPr>
+          <w:rFonts w:ascii="Courier New" w:cs="Courier New" w:eastAsia="Courier New" w:hAnsi="Courier New"/>
+          <w:color w:val="9cdcfe"/>
+          <w:sz w:val="21"/>
+          <w:szCs w:val="21"/>
+          <w:highlight w:val="white"/>
+          <w:rtl w:val="0"/>
+        </w:rPr>
+        <w:t xml:space="preserve">trade_data</w:t>
+      </w:r>
+      <w:r>
+        <w:rPr>
+          <w:rFonts w:ascii="Courier New" w:cs="Courier New" w:eastAsia="Courier New" w:hAnsi="Courier New"/>
+          <w:color w:val="cccccc"/>
+          <w:sz w:val="21"/>
+          <w:szCs w:val="21"/>
+          <w:highlight w:val="white"/>
+          <w:rtl w:val="0"/>
+        </w:rPr>
+        <w:t xml:space="preserve">[</w:t>
+      </w:r>
+      <w:r>
+        <w:rPr>
+          <w:rFonts w:ascii="Courier New" w:cs="Courier New" w:eastAsia="Courier New" w:hAnsi="Courier New"/>
+          <w:color w:val="ce9178"/>
+          <w:sz w:val="21"/>
+          <w:szCs w:val="21"/>
+          <w:highlight w:val="white"/>
+          <w:rtl w:val="0"/>
+        </w:rPr>
+        <w:t xml:space="preserve">'size'</w:t>
+      </w:r>
+      <w:r>
+        <w:rPr>
+          <w:rFonts w:ascii="Courier New" w:cs="Courier New" w:eastAsia="Courier New" w:hAnsi="Courier New"/>
+          <w:color w:val="cccccc"/>
+          <w:sz w:val="21"/>
+          <w:szCs w:val="21"/>
+          <w:highlight w:val="white"/>
+          <w:rtl w:val="0"/>
+        </w:rPr>
+        <w:t xml:space="preserve">]</w:t>
+      </w:r>
+      <w:r>
+        <w:rPr>
+          <w:rFonts w:ascii="Courier New" w:cs="Courier New" w:eastAsia="Courier New" w:hAnsi="Courier New"/>
+          <w:color w:val="dcdcaa"/>
+          <w:sz w:val="21"/>
+          <w:szCs w:val="21"/>
+          <w:highlight w:val="white"/>
+          <w:rtl w:val="0"/>
+        </w:rPr>
+        <w:t xml:space="preserve">*</w:t>
+      </w:r>
+      <w:r>
+        <w:rPr>
+          <w:rFonts w:ascii="Courier New" w:cs="Courier New" w:eastAsia="Courier New" w:hAnsi="Courier New"/>
+          <w:color w:val="9cdcfe"/>
+          <w:sz w:val="21"/>
+          <w:szCs w:val="21"/>
+          <w:highlight w:val="white"/>
+          <w:rtl w:val="0"/>
+        </w:rPr>
+        <w:t xml:space="preserve">trade_data</w:t>
+      </w:r>
+      <w:r>
+        <w:rPr>
+          <w:rFonts w:ascii="Courier New" w:cs="Courier New" w:eastAsia="Courier New" w:hAnsi="Courier New"/>
+          <w:color w:val="cccccc"/>
+          <w:sz w:val="21"/>
+          <w:szCs w:val="21"/>
+          <w:highlight w:val="white"/>
+          <w:rtl w:val="0"/>
+        </w:rPr>
+        <w:t xml:space="preserve">[</w:t>
+      </w:r>
+      <w:r>
+        <w:rPr>
+          <w:rFonts w:ascii="Courier New" w:cs="Courier New" w:eastAsia="Courier New" w:hAnsi="Courier New"/>
+          <w:color w:val="ce9178"/>
+          <w:sz w:val="21"/>
+          <w:szCs w:val="21"/>
+          <w:highlight w:val="white"/>
+          <w:rtl w:val="0"/>
+        </w:rPr>
+        <w:t xml:space="preserve">'price'</w:t>
+      </w:r>
+      <w:r>
+        <w:rPr>
+          <w:rFonts w:ascii="Courier New" w:cs="Courier New" w:eastAsia="Courier New" w:hAnsi="Courier New"/>
+          <w:color w:val="cccccc"/>
+          <w:sz w:val="21"/>
+          <w:szCs w:val="21"/>
+          <w:highlight w:val="white"/>
+          <w:rtl w:val="0"/>
+        </w:rPr>
+        <w:t xml:space="preserve">]</w:t>
+      </w:r>
+    </w:p>
+    <w:p>
+      <w:pPr>
+        <w:rPr>
+          <w:sz w:val="21"/>
+          <w:szCs w:val="21"/>
+          <w:highlight w:val="white"/>
+        </w:rPr>
+      </w:pPr>
+      <w:r>
+        <w:rPr>
+          <w:sz w:val="21"/>
+          <w:szCs w:val="21"/>
+          <w:highlight w:val="white"/>
+          <w:rtl w:val="0"/>
+        </w:rPr>
+        <w:t xml:space="preserve">Is this the line referred to</w:t>
+      </w:r>
+      <w:r>
+        <w:rPr>
+          <w:rtl w:val="0"/>
+        </w:rPr>
+      </w:r>
+    </w:p>
+    <w:p>
+      <w:pPr>
+        <w:rPr>
+          <w:sz w:val="21"/>
+          <w:szCs w:val="21"/>
+          <w:highlight w:val="white"/>
+        </w:rPr>
+      </w:pPr>
+      <w:r>
+        <w:rPr>
+          <w:rtl w:val="0"/>
+        </w:rPr>
+      </w:r>
+    </w:p>
+    <w:p>
+      <w:pPr>
+        <w:rPr>
+          <w:sz w:val="21"/>
+          <w:szCs w:val="21"/>
+          <w:highlight w:val="white"/>
+        </w:rPr>
+      </w:pPr>
+      <w:r>
+        <w:rPr>
+          <w:sz w:val="21"/>
+          <w:szCs w:val="21"/>
+          <w:highlight w:val="white"/>
+          <w:rtl w:val="0"/>
+        </w:rPr>
+        <w:t xml:space="preserve">23) would not the positive and negative correlations of different clusters, k cancel out and reduce the score?</w:t>
+      </w:r>
+    </w:p>
+    <w:p>
+      <w:pPr>
+        <w:rPr>
+          <w:sz w:val="21"/>
+          <w:szCs w:val="21"/>
+          <w:highlight w:val="white"/>
+        </w:rPr>
+      </w:pPr>
+      <w:r>
+        <w:rPr>
+          <w:sz w:val="21"/>
+          <w:szCs w:val="21"/>
+          <w:highlight w:val="white"/>
+          <w:rtl w:val="0"/>
+        </w:rPr>
+        <w:t xml:space="preserve">   score=0</w:t>
+      </w:r>
+    </w:p>
+    <w:p>
+      <w:pPr>
+        <w:rPr>
+          <w:sz w:val="21"/>
+          <w:szCs w:val="21"/>
+          <w:highlight w:val="white"/>
+        </w:rPr>
+      </w:pPr>
+      <w:r>
+        <w:rPr>
+          <w:sz w:val="21"/>
+          <w:szCs w:val="21"/>
+          <w:highlight w:val="white"/>
+          <w:rtl w:val="0"/>
+        </w:rPr>
+        <w:t xml:space="preserve">    nc= np.max(p)+1</w:t>
+      </w:r>
+    </w:p>
+    <w:p>
+      <w:pPr>
+        <w:rPr>
+          <w:sz w:val="21"/>
+          <w:szCs w:val="21"/>
+          <w:highlight w:val="white"/>
+        </w:rPr>
+      </w:pPr>
+      <w:r>
+        <w:rPr>
+          <w:sz w:val="21"/>
+          <w:szCs w:val="21"/>
+          <w:highlight w:val="white"/>
+          <w:rtl w:val="0"/>
+        </w:rPr>
+        <w:t xml:space="preserve">    for k in range(nc):</w:t>
+      </w:r>
+    </w:p>
+    <w:p>
+      <w:pPr>
+        <w:rPr>
+          <w:sz w:val="21"/>
+          <w:szCs w:val="21"/>
+          <w:highlight w:val="white"/>
+        </w:rPr>
+      </w:pPr>
+      <w:r>
+        <w:rPr>
+          <w:sz w:val="21"/>
+          <w:szCs w:val="21"/>
+          <w:highlight w:val="white"/>
+          <w:rtl w:val="0"/>
+        </w:rPr>
+        <w:t xml:space="preserve">        Q =  C[p==k,:][:,p==k]</w:t>
+      </w:r>
+    </w:p>
+    <w:p>
+      <w:pPr>
+        <w:rPr>
+          <w:sz w:val="21"/>
+          <w:szCs w:val="21"/>
+          <w:highlight w:val="white"/>
+        </w:rPr>
+      </w:pPr>
+      <w:r>
+        <w:rPr>
+          <w:sz w:val="21"/>
+          <w:szCs w:val="21"/>
+          <w:highlight w:val="white"/>
+          <w:rtl w:val="0"/>
+        </w:rPr>
+        <w:t xml:space="preserve">        score += np.mean(Q)/nc</w:t>
+      </w:r>
+    </w:p>
+    <w:p>
+      <w:pPr>
+        <w:rPr>
+          <w:sz w:val="21"/>
+          <w:szCs w:val="21"/>
+          <w:highlight w:val="white"/>
+        </w:rPr>
+      </w:pPr>
+      <w:r>
+        <w:rPr>
+          <w:sz w:val="21"/>
+          <w:szCs w:val="21"/>
+          <w:highlight w:val="white"/>
+          <w:rtl w:val="0"/>
+        </w:rPr>
+        <w:t xml:space="preserve">    print('SCORE', score)</w:t>
+      </w:r>
+    </w:p>
+    <w:p>
+      <w:pPr>
+        <w:rPr>
+          <w:sz w:val="21"/>
+          <w:szCs w:val="21"/>
+          <w:highlight w:val="white"/>
+        </w:rPr>
+      </w:pPr>
+      <w:r>
+        <w:rPr>
+          <w:rtl w:val="0"/>
+        </w:rPr>
+      </w:r>
+    </w:p>
+    <w:p>
+      <w:pPr>
+        <w:rPr>
+          <w:sz w:val="21"/>
+          <w:szCs w:val="21"/>
+          <w:highlight w:val="white"/>
+        </w:rPr>
+      </w:pPr>
+      <w:r>
+        <w:rPr>
+          <w:rtl w:val="0"/>
+        </w:rPr>
+      </w:r>
+    </w:p>
+    <w:p>
+      <w:pPr>
+        <w:rPr>
+          <w:sz w:val="21"/>
+          <w:szCs w:val="21"/>
+          <w:highlight w:val="white"/>
+        </w:rPr>
+      </w:pPr>
+      <w:r>
+        <w:rPr>
+          <w:sz w:val="21"/>
+          <w:szCs w:val="21"/>
+          <w:highlight w:val="white"/>
+          <w:rtl w:val="0"/>
+        </w:rPr>
+        <w:t xml:space="preserve">23) Why are there so many transformations of trade volume feature?</w:t>
+      </w:r>
+    </w:p>
+    <w:p>
+      <w:pPr>
+        <w:numPr>
+          <w:ilvl w:val="0"/>
+          <w:numId w:val="6"/>
+        </w:numPr>
+        <w:ind w:left="720" w:hanging="360"/>
+        <w:rPr>
+          <w:color w:val="1a1a1b"/>
+          <w:sz w:val="24"/>
+          <w:szCs w:val="24"/>
+          <w:highlight w:val="white"/>
+          <w:u w:val="none"/>
+        </w:rPr>
+      </w:pPr>
+      <w:r>
+        <w:rPr>
+          <w:color w:val="1a1a1b"/>
+          <w:sz w:val="24"/>
+          <w:szCs w:val="24"/>
+          <w:highlight w:val="white"/>
+          <w:rtl w:val="0"/>
+        </w:rPr>
+        <w:t xml:space="preserve">Sqrt_trade_volume_buks</w:t>
+      </w:r>
+    </w:p>
+    <w:p>
+      <w:pPr>
+        <w:numPr>
+          <w:ilvl w:val="0"/>
+          <w:numId w:val="6"/>
+        </w:numPr>
+        <w:ind w:left="720" w:hanging="360"/>
+        <w:rPr>
+          <w:color w:val="1a1a1b"/>
+          <w:sz w:val="24"/>
+          <w:szCs w:val="24"/>
+          <w:highlight w:val="white"/>
+          <w:u w:val="none"/>
+        </w:rPr>
+      </w:pPr>
+      <w:r>
+        <w:rPr>
+          <w:color w:val="1a1a1b"/>
+          <w:sz w:val="24"/>
+          <w:szCs w:val="24"/>
+          <w:highlight w:val="white"/>
+          <w:rtl w:val="0"/>
+        </w:rPr>
+        <w:t xml:space="preserve">Cube_root_volume_buks</w:t>
+      </w:r>
+    </w:p>
+    <w:p>
+      <w:pPr>
+        <w:numPr>
+          <w:ilvl w:val="0"/>
+          <w:numId w:val="6"/>
+        </w:numPr>
+        <w:ind w:left="720" w:hanging="360"/>
+        <w:rPr>
+          <w:color w:val="1a1a1b"/>
+          <w:sz w:val="24"/>
+          <w:szCs w:val="24"/>
+          <w:highlight w:val="white"/>
+          <w:u w:val="none"/>
+        </w:rPr>
+      </w:pPr>
+      <w:r>
+        <w:rPr>
+          <w:color w:val="1a1a1b"/>
+          <w:sz w:val="24"/>
+          <w:szCs w:val="24"/>
+          <w:highlight w:val="white"/>
+          <w:rtl w:val="0"/>
+        </w:rPr>
+        <w:t xml:space="preserve">volume_p2/3_buks</w:t>
+      </w:r>
+    </w:p>
+    <w:p>
+      <w:pPr>
+        <w:numPr>
+          <w:ilvl w:val="0"/>
+          <w:numId w:val="6"/>
+        </w:numPr>
+        <w:ind w:left="720" w:hanging="360"/>
+        <w:rPr>
+          <w:color w:val="1a1a1b"/>
+          <w:sz w:val="24"/>
+          <w:szCs w:val="24"/>
+          <w:highlight w:val="white"/>
+          <w:u w:val="none"/>
+        </w:rPr>
+      </w:pPr>
+      <w:r>
+        <w:rPr>
+          <w:color w:val="1a1a1b"/>
+          <w:sz w:val="24"/>
+          <w:szCs w:val="24"/>
+          <w:highlight w:val="white"/>
+          <w:rtl w:val="0"/>
+        </w:rPr>
+        <w:t xml:space="preserve">quart_root_volume_buks</w:t>
+      </w:r>
+    </w:p>
+    <w:p>
+      <w:pPr>
+        <w:rPr>
+          <w:color w:val="1a1a1b"/>
+          <w:sz w:val="24"/>
+          <w:szCs w:val="24"/>
+          <w:highlight w:val="white"/>
+        </w:rPr>
+      </w:pPr>
+      <w:r>
+        <w:rPr>
+          <w:color w:val="1a1a1b"/>
+          <w:sz w:val="24"/>
+          <w:szCs w:val="24"/>
+          <w:highlight w:val="white"/>
+          <w:rtl w:val="0"/>
+        </w:rPr>
+        <w:t xml:space="preserve">Possible Ans: Transformation of Volume maybe due to square root law of the market impact??</w:t>
+      </w:r>
+    </w:p>
+    <w:p>
+      <w:pPr>
+        <w:rPr>
+          <w:sz w:val="21"/>
+          <w:szCs w:val="21"/>
+          <w:highlight w:val="white"/>
+        </w:rPr>
+      </w:pPr>
+      <w:hyperlink r:id="rId20">
+        <w:r>
+          <w:rPr>
+            <w:color w:val="1155cc"/>
+            <w:sz w:val="24"/>
+            <w:szCs w:val="24"/>
+            <w:highlight w:val="white"/>
+            <w:u w:val="single"/>
+            <w:rtl w:val="0"/>
+          </w:rPr>
+          <w:t xml:space="preserve">https://www.reddit.com/r/algotrading/comments/kuupuz/square_root_law_of_the_market_impact_simplest/</w:t>
+        </w:r>
+      </w:hyperlink>
+      <w:r>
+        <w:rPr>
+          <w:rtl w:val="0"/>
+        </w:rPr>
+      </w:r>
+    </w:p>
+    <w:p>
+      <w:pPr>
+        <w:rPr>
+          <w:sz w:val="21"/>
+          <w:szCs w:val="21"/>
+          <w:highlight w:val="white"/>
+        </w:rPr>
+      </w:pPr>
+      <w:r>
+        <w:rPr>
+          <w:rtl w:val="0"/>
+        </w:rPr>
+      </w:r>
+    </w:p>
+    <w:p>
+      <w:pPr>
+        <w:rPr>
+          <w:sz w:val="21"/>
+          <w:szCs w:val="21"/>
+          <w:highlight w:val="white"/>
+        </w:rPr>
+      </w:pPr>
+      <w:r>
+        <w:rPr>
+          <w:sz w:val="21"/>
+          <w:szCs w:val="21"/>
+          <w:highlight w:val="white"/>
+          <w:rtl w:val="0"/>
+        </w:rPr>
+        <w:t xml:space="preserve">24) Why use agglomerative hierarchical clustering and not K-means?</w:t>
+      </w:r>
+    </w:p>
+    <w:p>
+      <w:pPr>
+        <w:numPr>
+          <w:ilvl w:val="0"/>
+          <w:numId w:val="7"/>
+        </w:numPr>
+        <w:ind w:left="720" w:hanging="360"/>
+        <w:rPr>
+          <w:sz w:val="21"/>
+          <w:szCs w:val="21"/>
+          <w:highlight w:val="white"/>
+          <w:u w:val="none"/>
+        </w:rPr>
+      </w:pPr>
+      <w:r>
+        <w:rPr>
+          <w:sz w:val="21"/>
+          <w:szCs w:val="21"/>
+          <w:highlight w:val="white"/>
+          <w:rtl w:val="0"/>
+        </w:rPr>
+        <w:t xml:space="preserve">does not assume that clusters have a spherical shape or are of equal size, unlike K-means. K-means is sensitive to the initial placement of centroids and may not perform well when clusters have irregular shapes or different sizes.</w:t>
+      </w:r>
+    </w:p>
+    <w:p>
+      <w:pPr>
+        <w:numPr>
+          <w:ilvl w:val="0"/>
+          <w:numId w:val="7"/>
+        </w:numPr>
+        <w:ind w:left="720" w:hanging="360"/>
+        <w:rPr>
+          <w:sz w:val="21"/>
+          <w:szCs w:val="21"/>
+          <w:highlight w:val="white"/>
+          <w:u w:val="none"/>
+        </w:rPr>
+      </w:pPr>
+      <w:r>
+        <w:rPr>
+          <w:sz w:val="21"/>
+          <w:szCs w:val="21"/>
+          <w:highlight w:val="white"/>
+          <w:rtl w:val="0"/>
+        </w:rPr>
+        <w:t xml:space="preserve"> does not require specifying the number of clusters in advance, whereas K-means does</w:t>
+      </w:r>
+    </w:p>
+    <w:p>
+      <w:pPr>
+        <w:numPr>
+          <w:ilvl w:val="0"/>
+          <w:numId w:val="7"/>
+        </w:numPr>
+        <w:ind w:left="720" w:hanging="360"/>
+        <w:rPr>
+          <w:sz w:val="21"/>
+          <w:szCs w:val="21"/>
+          <w:highlight w:val="white"/>
+          <w:u w:val="none"/>
+        </w:rPr>
+      </w:pPr>
+      <w:r>
+        <w:rPr>
+          <w:sz w:val="21"/>
+          <w:szCs w:val="21"/>
+          <w:highlight w:val="white"/>
+          <w:rtl w:val="0"/>
+        </w:rPr>
+        <w:t xml:space="preserve">useful for exploring the relationships between different levels of clustering. This hierarchical structure allows you to see how smaller clusters are grouped into larger ones.</w:t>
+      </w:r>
+    </w:p>
+    <w:p>
+      <w:pPr>
+        <w:numPr>
+          <w:ilvl w:val="0"/>
+          <w:numId w:val="7"/>
+        </w:numPr>
+        <w:ind w:left="720" w:hanging="360"/>
+        <w:rPr>
+          <w:sz w:val="21"/>
+          <w:szCs w:val="21"/>
+          <w:highlight w:val="white"/>
+          <w:u w:val="none"/>
+        </w:rPr>
+      </w:pPr>
+      <w:r>
+        <w:rPr>
+          <w:sz w:val="21"/>
+          <w:szCs w:val="21"/>
+          <w:highlight w:val="white"/>
+          <w:rtl w:val="0"/>
+        </w:rPr>
+        <w:t xml:space="preserve">Agglomerative hierarchical clustering is generally more robust to outliers than K-means. Outliers in K-means can significantly affect the positions of centroids, leading to suboptimal clustering.</w:t>
+      </w:r>
+    </w:p>
+    <w:p>
+      <w:pPr>
+        <w:numPr>
+          <w:ilvl w:val="0"/>
+          <w:numId w:val="7"/>
+        </w:numPr>
+        <w:ind w:left="720" w:hanging="360"/>
+        <w:rPr>
+          <w:sz w:val="21"/>
+          <w:szCs w:val="21"/>
+          <w:highlight w:val="white"/>
+          <w:u w:val="none"/>
+        </w:rPr>
+      </w:pPr>
+      <w:r>
+        <w:rPr>
+          <w:sz w:val="21"/>
+          <w:szCs w:val="21"/>
+          <w:highlight w:val="white"/>
+          <w:rtl w:val="0"/>
+        </w:rPr>
+        <w:t xml:space="preserve">Agglomerative hierarchical clustering allows for the use of various distance metrics</w:t>
+      </w:r>
+    </w:p>
+    <w:p>
+      <w:pPr>
+        <w:numPr>
+          <w:ilvl w:val="0"/>
+          <w:numId w:val="7"/>
+        </w:numPr>
+        <w:ind w:left="720" w:hanging="360"/>
+        <w:rPr>
+          <w:sz w:val="21"/>
+          <w:szCs w:val="21"/>
+          <w:highlight w:val="white"/>
+          <w:u w:val="none"/>
+        </w:rPr>
+      </w:pPr>
+      <w:r>
+        <w:rPr>
+          <w:rtl w:val="0"/>
+        </w:rPr>
+      </w:r>
+    </w:p>
+    <w:p>
+      <w:pPr>
+        <w:rPr>
+          <w:sz w:val="21"/>
+          <w:szCs w:val="21"/>
+          <w:highlight w:val="white"/>
+        </w:rPr>
+      </w:pPr>
+      <w:r>
+        <w:rPr>
+          <w:rtl w:val="0"/>
+        </w:rPr>
+      </w:r>
+    </w:p>
+    <w:p>
+      <w:pPr>
+        <w:rPr>
+          <w:sz w:val="21"/>
+          <w:szCs w:val="21"/>
+          <w:highlight w:val="white"/>
+        </w:rPr>
+      </w:pPr>
+      <w:r>
+        <w:rPr>
+          <w:sz w:val="21"/>
+          <w:szCs w:val="21"/>
+          <w:highlight w:val="white"/>
+          <w:rtl w:val="0"/>
+        </w:rPr>
+        <w:t xml:space="preserve">25) What type of linkage would be ideal after looking at the dendrogram? Should clusters have an equal number of stocks in them or can they be skewed? </w:t>
+      </w:r>
+    </w:p>
+    <w:p>
+      <w:pPr>
+        <w:rPr>
+          <w:sz w:val="21"/>
+          <w:szCs w:val="21"/>
+          <w:highlight w:val="white"/>
+        </w:rPr>
+      </w:pPr>
+      <w:r>
+        <w:rPr>
+          <w:rtl w:val="0"/>
+        </w:rPr>
+      </w:r>
+    </w:p>
+    <w:p>
+      <w:pPr>
+        <w:numPr>
+          <w:ilvl w:val="0"/>
+          <w:numId w:val="2"/>
+        </w:numPr>
+        <w:ind w:left="720" w:hanging="360"/>
+        <w:rPr>
+          <w:sz w:val="21"/>
+          <w:szCs w:val="21"/>
+          <w:highlight w:val="white"/>
+          <w:u w:val="none"/>
+        </w:rPr>
+      </w:pPr>
+      <w:r>
+        <w:rPr>
+          <w:sz w:val="21"/>
+          <w:szCs w:val="21"/>
+          <w:highlight w:val="white"/>
+          <w:rtl w:val="0"/>
+        </w:rPr>
+        <w:t xml:space="preserve">Equal Size Clusters: If your application requires clusters of approximately equal size, you might prefer linkage methods like Ward's that tend to produce more balanced clusters.</w:t>
+      </w:r>
+    </w:p>
+    <w:p>
+      <w:pPr>
+        <w:numPr>
+          <w:ilvl w:val="0"/>
+          <w:numId w:val="1"/>
+        </w:numPr>
+        <w:ind w:left="720" w:hanging="360"/>
+        <w:rPr>
+          <w:sz w:val="21"/>
+          <w:szCs w:val="21"/>
+          <w:highlight w:val="white"/>
+          <w:u w:val="none"/>
+        </w:rPr>
+      </w:pPr>
+      <w:r>
+        <w:rPr>
+          <w:sz w:val="21"/>
+          <w:szCs w:val="21"/>
+          <w:highlight w:val="white"/>
+          <w:rtl w:val="0"/>
+        </w:rPr>
+        <w:t xml:space="preserve">Unequal Size Clusters: In some cases, the natural structure of the data may result in clusters of different sizes. Single or complete linkage may be more appropriate if you are interested in capturing elongated or irregularly shaped clusters.</w:t>
       </w:r>
     </w:p>
     <w:p>
@@ -2713,6 +5942,226 @@
   <w:abstractNum w:abstractNumId="1">
     <w:lvl w:ilvl="0">
       <w:start w:val="1"/>
+      <w:numFmt w:val="bullet"/>
+      <w:lvlText w:val="-"/>
+      <w:lvlJc w:val="left"/>
+      <w:pPr>
+        <w:ind w:left="720" w:hanging="360"/>
+      </w:pPr>
+      <w:rPr>
+        <w:u w:val="none"/>
+      </w:rPr>
+    </w:lvl>
+    <w:lvl w:ilvl="1">
+      <w:start w:val="1"/>
+      <w:numFmt w:val="bullet"/>
+      <w:lvlText w:val="-"/>
+      <w:lvlJc w:val="left"/>
+      <w:pPr>
+        <w:ind w:left="1440" w:hanging="360"/>
+      </w:pPr>
+      <w:rPr>
+        <w:u w:val="none"/>
+      </w:rPr>
+    </w:lvl>
+    <w:lvl w:ilvl="2">
+      <w:start w:val="1"/>
+      <w:numFmt w:val="bullet"/>
+      <w:lvlText w:val="-"/>
+      <w:lvlJc w:val="left"/>
+      <w:pPr>
+        <w:ind w:left="2160" w:hanging="360"/>
+      </w:pPr>
+      <w:rPr>
+        <w:u w:val="none"/>
+      </w:rPr>
+    </w:lvl>
+    <w:lvl w:ilvl="3">
+      <w:start w:val="1"/>
+      <w:numFmt w:val="bullet"/>
+      <w:lvlText w:val="-"/>
+      <w:lvlJc w:val="left"/>
+      <w:pPr>
+        <w:ind w:left="2880" w:hanging="360"/>
+      </w:pPr>
+      <w:rPr>
+        <w:u w:val="none"/>
+      </w:rPr>
+    </w:lvl>
+    <w:lvl w:ilvl="4">
+      <w:start w:val="1"/>
+      <w:numFmt w:val="bullet"/>
+      <w:lvlText w:val="-"/>
+      <w:lvlJc w:val="left"/>
+      <w:pPr>
+        <w:ind w:left="3600" w:hanging="360"/>
+      </w:pPr>
+      <w:rPr>
+        <w:u w:val="none"/>
+      </w:rPr>
+    </w:lvl>
+    <w:lvl w:ilvl="5">
+      <w:start w:val="1"/>
+      <w:numFmt w:val="bullet"/>
+      <w:lvlText w:val="-"/>
+      <w:lvlJc w:val="left"/>
+      <w:pPr>
+        <w:ind w:left="4320" w:hanging="360"/>
+      </w:pPr>
+      <w:rPr>
+        <w:u w:val="none"/>
+      </w:rPr>
+    </w:lvl>
+    <w:lvl w:ilvl="6">
+      <w:start w:val="1"/>
+      <w:numFmt w:val="bullet"/>
+      <w:lvlText w:val="-"/>
+      <w:lvlJc w:val="left"/>
+      <w:pPr>
+        <w:ind w:left="5040" w:hanging="360"/>
+      </w:pPr>
+      <w:rPr>
+        <w:u w:val="none"/>
+      </w:rPr>
+    </w:lvl>
+    <w:lvl w:ilvl="7">
+      <w:start w:val="1"/>
+      <w:numFmt w:val="bullet"/>
+      <w:lvlText w:val="-"/>
+      <w:lvlJc w:val="left"/>
+      <w:pPr>
+        <w:ind w:left="5760" w:hanging="360"/>
+      </w:pPr>
+      <w:rPr>
+        <w:u w:val="none"/>
+      </w:rPr>
+    </w:lvl>
+    <w:lvl w:ilvl="8">
+      <w:start w:val="1"/>
+      <w:numFmt w:val="bullet"/>
+      <w:lvlText w:val="-"/>
+      <w:lvlJc w:val="left"/>
+      <w:pPr>
+        <w:ind w:left="6480" w:hanging="360"/>
+      </w:pPr>
+      <w:rPr>
+        <w:u w:val="none"/>
+      </w:rPr>
+    </w:lvl>
+  </w:abstractNum>
+  <w:abstractNum w:abstractNumId="2">
+    <w:lvl w:ilvl="0">
+      <w:start w:val="1"/>
+      <w:numFmt w:val="bullet"/>
+      <w:lvlText w:val="-"/>
+      <w:lvlJc w:val="left"/>
+      <w:pPr>
+        <w:ind w:left="720" w:hanging="360"/>
+      </w:pPr>
+      <w:rPr>
+        <w:u w:val="none"/>
+      </w:rPr>
+    </w:lvl>
+    <w:lvl w:ilvl="1">
+      <w:start w:val="1"/>
+      <w:numFmt w:val="bullet"/>
+      <w:lvlText w:val="-"/>
+      <w:lvlJc w:val="left"/>
+      <w:pPr>
+        <w:ind w:left="1440" w:hanging="360"/>
+      </w:pPr>
+      <w:rPr>
+        <w:u w:val="none"/>
+      </w:rPr>
+    </w:lvl>
+    <w:lvl w:ilvl="2">
+      <w:start w:val="1"/>
+      <w:numFmt w:val="bullet"/>
+      <w:lvlText w:val="-"/>
+      <w:lvlJc w:val="left"/>
+      <w:pPr>
+        <w:ind w:left="2160" w:hanging="360"/>
+      </w:pPr>
+      <w:rPr>
+        <w:u w:val="none"/>
+      </w:rPr>
+    </w:lvl>
+    <w:lvl w:ilvl="3">
+      <w:start w:val="1"/>
+      <w:numFmt w:val="bullet"/>
+      <w:lvlText w:val="-"/>
+      <w:lvlJc w:val="left"/>
+      <w:pPr>
+        <w:ind w:left="2880" w:hanging="360"/>
+      </w:pPr>
+      <w:rPr>
+        <w:u w:val="none"/>
+      </w:rPr>
+    </w:lvl>
+    <w:lvl w:ilvl="4">
+      <w:start w:val="1"/>
+      <w:numFmt w:val="bullet"/>
+      <w:lvlText w:val="-"/>
+      <w:lvlJc w:val="left"/>
+      <w:pPr>
+        <w:ind w:left="3600" w:hanging="360"/>
+      </w:pPr>
+      <w:rPr>
+        <w:u w:val="none"/>
+      </w:rPr>
+    </w:lvl>
+    <w:lvl w:ilvl="5">
+      <w:start w:val="1"/>
+      <w:numFmt w:val="bullet"/>
+      <w:lvlText w:val="-"/>
+      <w:lvlJc w:val="left"/>
+      <w:pPr>
+        <w:ind w:left="4320" w:hanging="360"/>
+      </w:pPr>
+      <w:rPr>
+        <w:u w:val="none"/>
+      </w:rPr>
+    </w:lvl>
+    <w:lvl w:ilvl="6">
+      <w:start w:val="1"/>
+      <w:numFmt w:val="bullet"/>
+      <w:lvlText w:val="-"/>
+      <w:lvlJc w:val="left"/>
+      <w:pPr>
+        <w:ind w:left="5040" w:hanging="360"/>
+      </w:pPr>
+      <w:rPr>
+        <w:u w:val="none"/>
+      </w:rPr>
+    </w:lvl>
+    <w:lvl w:ilvl="7">
+      <w:start w:val="1"/>
+      <w:numFmt w:val="bullet"/>
+      <w:lvlText w:val="-"/>
+      <w:lvlJc w:val="left"/>
+      <w:pPr>
+        <w:ind w:left="5760" w:hanging="360"/>
+      </w:pPr>
+      <w:rPr>
+        <w:u w:val="none"/>
+      </w:rPr>
+    </w:lvl>
+    <w:lvl w:ilvl="8">
+      <w:start w:val="1"/>
+      <w:numFmt w:val="bullet"/>
+      <w:lvlText w:val="-"/>
+      <w:lvlJc w:val="left"/>
+      <w:pPr>
+        <w:ind w:left="6480" w:hanging="360"/>
+      </w:pPr>
+      <w:rPr>
+        <w:u w:val="none"/>
+      </w:rPr>
+    </w:lvl>
+  </w:abstractNum>
+  <w:abstractNum w:abstractNumId="3">
+    <w:lvl w:ilvl="0">
+      <w:start w:val="1"/>
       <w:numFmt w:val="lowerLetter"/>
       <w:lvlText w:val="%1."/>
       <w:lvlJc w:val="left"/>
@@ -2820,7 +6269,7 @@
       </w:rPr>
     </w:lvl>
   </w:abstractNum>
-  <w:abstractNum w:abstractNumId="2">
+  <w:abstractNum w:abstractNumId="4">
     <w:lvl w:ilvl="0">
       <w:start w:val="2"/>
       <w:numFmt w:val="decimal"/>
@@ -2933,7 +6382,7 @@
       </w:rPr>
     </w:lvl>
   </w:abstractNum>
-  <w:abstractNum w:abstractNumId="3">
+  <w:abstractNum w:abstractNumId="5">
     <w:lvl w:ilvl="0">
       <w:start w:val="1"/>
       <w:numFmt w:val="decimal"/>
@@ -3046,7 +6495,227 @@
       </w:rPr>
     </w:lvl>
   </w:abstractNum>
-  <w:abstractNum w:abstractNumId="4">
+  <w:abstractNum w:abstractNumId="6">
+    <w:lvl w:ilvl="0">
+      <w:start w:val="1"/>
+      <w:numFmt w:val="bullet"/>
+      <w:lvlText w:val="●"/>
+      <w:lvlJc w:val="left"/>
+      <w:pPr>
+        <w:ind w:left="720" w:hanging="360"/>
+      </w:pPr>
+      <w:rPr>
+        <w:u w:val="none"/>
+      </w:rPr>
+    </w:lvl>
+    <w:lvl w:ilvl="1">
+      <w:start w:val="1"/>
+      <w:numFmt w:val="bullet"/>
+      <w:lvlText w:val="○"/>
+      <w:lvlJc w:val="left"/>
+      <w:pPr>
+        <w:ind w:left="1440" w:hanging="360"/>
+      </w:pPr>
+      <w:rPr>
+        <w:u w:val="none"/>
+      </w:rPr>
+    </w:lvl>
+    <w:lvl w:ilvl="2">
+      <w:start w:val="1"/>
+      <w:numFmt w:val="bullet"/>
+      <w:lvlText w:val="■"/>
+      <w:lvlJc w:val="left"/>
+      <w:pPr>
+        <w:ind w:left="2160" w:hanging="360"/>
+      </w:pPr>
+      <w:rPr>
+        <w:u w:val="none"/>
+      </w:rPr>
+    </w:lvl>
+    <w:lvl w:ilvl="3">
+      <w:start w:val="1"/>
+      <w:numFmt w:val="bullet"/>
+      <w:lvlText w:val="●"/>
+      <w:lvlJc w:val="left"/>
+      <w:pPr>
+        <w:ind w:left="2880" w:hanging="360"/>
+      </w:pPr>
+      <w:rPr>
+        <w:u w:val="none"/>
+      </w:rPr>
+    </w:lvl>
+    <w:lvl w:ilvl="4">
+      <w:start w:val="1"/>
+      <w:numFmt w:val="bullet"/>
+      <w:lvlText w:val="○"/>
+      <w:lvlJc w:val="left"/>
+      <w:pPr>
+        <w:ind w:left="3600" w:hanging="360"/>
+      </w:pPr>
+      <w:rPr>
+        <w:u w:val="none"/>
+      </w:rPr>
+    </w:lvl>
+    <w:lvl w:ilvl="5">
+      <w:start w:val="1"/>
+      <w:numFmt w:val="bullet"/>
+      <w:lvlText w:val="■"/>
+      <w:lvlJc w:val="left"/>
+      <w:pPr>
+        <w:ind w:left="4320" w:hanging="360"/>
+      </w:pPr>
+      <w:rPr>
+        <w:u w:val="none"/>
+      </w:rPr>
+    </w:lvl>
+    <w:lvl w:ilvl="6">
+      <w:start w:val="1"/>
+      <w:numFmt w:val="bullet"/>
+      <w:lvlText w:val="●"/>
+      <w:lvlJc w:val="left"/>
+      <w:pPr>
+        <w:ind w:left="5040" w:hanging="360"/>
+      </w:pPr>
+      <w:rPr>
+        <w:u w:val="none"/>
+      </w:rPr>
+    </w:lvl>
+    <w:lvl w:ilvl="7">
+      <w:start w:val="1"/>
+      <w:numFmt w:val="bullet"/>
+      <w:lvlText w:val="○"/>
+      <w:lvlJc w:val="left"/>
+      <w:pPr>
+        <w:ind w:left="5760" w:hanging="360"/>
+      </w:pPr>
+      <w:rPr>
+        <w:u w:val="none"/>
+      </w:rPr>
+    </w:lvl>
+    <w:lvl w:ilvl="8">
+      <w:start w:val="1"/>
+      <w:numFmt w:val="bullet"/>
+      <w:lvlText w:val="■"/>
+      <w:lvlJc w:val="left"/>
+      <w:pPr>
+        <w:ind w:left="6480" w:hanging="360"/>
+      </w:pPr>
+      <w:rPr>
+        <w:u w:val="none"/>
+      </w:rPr>
+    </w:lvl>
+  </w:abstractNum>
+  <w:abstractNum w:abstractNumId="7">
+    <w:lvl w:ilvl="0">
+      <w:start w:val="1"/>
+      <w:numFmt w:val="bullet"/>
+      <w:lvlText w:val="-"/>
+      <w:lvlJc w:val="left"/>
+      <w:pPr>
+        <w:ind w:left="720" w:hanging="360"/>
+      </w:pPr>
+      <w:rPr>
+        <w:u w:val="none"/>
+      </w:rPr>
+    </w:lvl>
+    <w:lvl w:ilvl="1">
+      <w:start w:val="1"/>
+      <w:numFmt w:val="bullet"/>
+      <w:lvlText w:val="-"/>
+      <w:lvlJc w:val="left"/>
+      <w:pPr>
+        <w:ind w:left="1440" w:hanging="360"/>
+      </w:pPr>
+      <w:rPr>
+        <w:u w:val="none"/>
+      </w:rPr>
+    </w:lvl>
+    <w:lvl w:ilvl="2">
+      <w:start w:val="1"/>
+      <w:numFmt w:val="bullet"/>
+      <w:lvlText w:val="-"/>
+      <w:lvlJc w:val="left"/>
+      <w:pPr>
+        <w:ind w:left="2160" w:hanging="360"/>
+      </w:pPr>
+      <w:rPr>
+        <w:u w:val="none"/>
+      </w:rPr>
+    </w:lvl>
+    <w:lvl w:ilvl="3">
+      <w:start w:val="1"/>
+      <w:numFmt w:val="bullet"/>
+      <w:lvlText w:val="-"/>
+      <w:lvlJc w:val="left"/>
+      <w:pPr>
+        <w:ind w:left="2880" w:hanging="360"/>
+      </w:pPr>
+      <w:rPr>
+        <w:u w:val="none"/>
+      </w:rPr>
+    </w:lvl>
+    <w:lvl w:ilvl="4">
+      <w:start w:val="1"/>
+      <w:numFmt w:val="bullet"/>
+      <w:lvlText w:val="-"/>
+      <w:lvlJc w:val="left"/>
+      <w:pPr>
+        <w:ind w:left="3600" w:hanging="360"/>
+      </w:pPr>
+      <w:rPr>
+        <w:u w:val="none"/>
+      </w:rPr>
+    </w:lvl>
+    <w:lvl w:ilvl="5">
+      <w:start w:val="1"/>
+      <w:numFmt w:val="bullet"/>
+      <w:lvlText w:val="-"/>
+      <w:lvlJc w:val="left"/>
+      <w:pPr>
+        <w:ind w:left="4320" w:hanging="360"/>
+      </w:pPr>
+      <w:rPr>
+        <w:u w:val="none"/>
+      </w:rPr>
+    </w:lvl>
+    <w:lvl w:ilvl="6">
+      <w:start w:val="1"/>
+      <w:numFmt w:val="bullet"/>
+      <w:lvlText w:val="-"/>
+      <w:lvlJc w:val="left"/>
+      <w:pPr>
+        <w:ind w:left="5040" w:hanging="360"/>
+      </w:pPr>
+      <w:rPr>
+        <w:u w:val="none"/>
+      </w:rPr>
+    </w:lvl>
+    <w:lvl w:ilvl="7">
+      <w:start w:val="1"/>
+      <w:numFmt w:val="bullet"/>
+      <w:lvlText w:val="-"/>
+      <w:lvlJc w:val="left"/>
+      <w:pPr>
+        <w:ind w:left="5760" w:hanging="360"/>
+      </w:pPr>
+      <w:rPr>
+        <w:u w:val="none"/>
+      </w:rPr>
+    </w:lvl>
+    <w:lvl w:ilvl="8">
+      <w:start w:val="1"/>
+      <w:numFmt w:val="bullet"/>
+      <w:lvlText w:val="-"/>
+      <w:lvlJc w:val="left"/>
+      <w:pPr>
+        <w:ind w:left="6480" w:hanging="360"/>
+      </w:pPr>
+      <w:rPr>
+        <w:u w:val="none"/>
+      </w:rPr>
+    </w:lvl>
+  </w:abstractNum>
+  <w:abstractNum w:abstractNumId="8">
     <w:lvl w:ilvl="0">
       <w:start w:val="3"/>
       <w:numFmt w:val="decimal"/>
@@ -3170,6 +6839,18 @@
   </w:num>
   <w:num w:numId="4">
     <w:abstractNumId w:val="4"/>
+  </w:num>
+  <w:num w:numId="5">
+    <w:abstractNumId w:val="5"/>
+  </w:num>
+  <w:num w:numId="6">
+    <w:abstractNumId w:val="6"/>
+  </w:num>
+  <w:num w:numId="7">
+    <w:abstractNumId w:val="7"/>
+  </w:num>
+  <w:num w:numId="8">
+    <w:abstractNumId w:val="8"/>
   </w:num>
 </w:numbering>
 </file>

</xml_diff>